<commit_message>
add diagramms in course project
</commit_message>
<xml_diff>
--- a/Docs/Kursovaya_rabota.docx
+++ b/Docs/Kursovaya_rabota.docx
@@ -7,13 +7,11 @@
         <w:spacing w:after="0" w:line="240" w:lineRule="auto"/>
         <w:jc w:val="center"/>
         <w:rPr>
-          <w:sz w:val="28"/>
           <w:szCs w:val="28"/>
         </w:rPr>
       </w:pPr>
       <w:r>
         <w:rPr>
-          <w:sz w:val="28"/>
           <w:szCs w:val="28"/>
         </w:rPr>
         <w:t>МИНОБРНАУКИ РОССИИ</w:t>
@@ -24,13 +22,11 @@
         <w:spacing w:after="0" w:line="240" w:lineRule="auto"/>
         <w:jc w:val="center"/>
         <w:rPr>
-          <w:sz w:val="28"/>
           <w:szCs w:val="28"/>
         </w:rPr>
       </w:pPr>
       <w:r>
         <w:rPr>
-          <w:sz w:val="28"/>
           <w:szCs w:val="28"/>
         </w:rPr>
         <w:t>ФЕДЕРАЛЬНОЕ ГОСУДАРСТВЕННОЕ БЮДЖЕТНОЕ ОБРАЗОВАТЕЛЬНОЕ</w:t>
@@ -41,13 +37,11 @@
         <w:spacing w:after="0" w:line="240" w:lineRule="auto"/>
         <w:jc w:val="center"/>
         <w:rPr>
-          <w:sz w:val="28"/>
           <w:szCs w:val="28"/>
         </w:rPr>
       </w:pPr>
       <w:r>
         <w:rPr>
-          <w:sz w:val="28"/>
           <w:szCs w:val="28"/>
         </w:rPr>
         <w:t>УЧРЕЖДЕНИЕ ВЫСШЕГО ОБРАЗОВАНИЯ</w:t>
@@ -58,13 +52,11 @@
         <w:spacing w:after="0" w:line="240" w:lineRule="auto"/>
         <w:jc w:val="center"/>
         <w:rPr>
-          <w:sz w:val="28"/>
           <w:szCs w:val="28"/>
         </w:rPr>
       </w:pPr>
       <w:r>
         <w:rPr>
-          <w:sz w:val="28"/>
           <w:szCs w:val="28"/>
         </w:rPr>
         <w:t>«ВОРОНЕЖСКИЙ ГОСУДАРСТВЕННЫЙ УНИВЕРСИТЕТ»</w:t>
@@ -75,13 +67,11 @@
         <w:spacing w:after="0" w:line="240" w:lineRule="auto"/>
         <w:jc w:val="center"/>
         <w:rPr>
-          <w:sz w:val="28"/>
           <w:szCs w:val="28"/>
         </w:rPr>
       </w:pPr>
       <w:r>
         <w:rPr>
-          <w:sz w:val="28"/>
           <w:szCs w:val="28"/>
         </w:rPr>
         <w:t>(ФГБОУ ВО «ВГУ»)</w:t>
@@ -93,7 +83,6 @@
         <w:jc w:val="center"/>
         <w:rPr>
           <w:b/>
-          <w:sz w:val="28"/>
           <w:szCs w:val="28"/>
         </w:rPr>
       </w:pPr>
@@ -104,7 +93,6 @@
         <w:jc w:val="center"/>
         <w:rPr>
           <w:b/>
-          <w:sz w:val="28"/>
           <w:szCs w:val="28"/>
         </w:rPr>
       </w:pPr>
@@ -113,13 +101,11 @@
       <w:pPr>
         <w:jc w:val="center"/>
         <w:rPr>
-          <w:sz w:val="28"/>
           <w:szCs w:val="28"/>
         </w:rPr>
       </w:pPr>
       <w:r>
         <w:rPr>
-          <w:sz w:val="28"/>
           <w:szCs w:val="28"/>
         </w:rPr>
         <w:t>Факультет Компьютерных наук</w:t>
@@ -129,13 +115,11 @@
       <w:pPr>
         <w:jc w:val="center"/>
         <w:rPr>
-          <w:sz w:val="28"/>
           <w:szCs w:val="28"/>
         </w:rPr>
       </w:pPr>
       <w:r>
         <w:rPr>
-          <w:sz w:val="28"/>
           <w:szCs w:val="28"/>
         </w:rPr>
         <w:t>Кафедра технологий обработки и защиты информации</w:t>
@@ -146,7 +130,6 @@
         <w:spacing w:line="240" w:lineRule="auto"/>
         <w:jc w:val="center"/>
         <w:rPr>
-          <w:sz w:val="28"/>
           <w:szCs w:val="28"/>
         </w:rPr>
       </w:pPr>
@@ -156,7 +139,6 @@
         <w:spacing w:line="240" w:lineRule="auto"/>
         <w:jc w:val="center"/>
         <w:rPr>
-          <w:sz w:val="28"/>
           <w:szCs w:val="28"/>
         </w:rPr>
       </w:pPr>
@@ -166,13 +148,11 @@
         <w:spacing w:before="100" w:beforeAutospacing="1" w:after="0" w:line="240" w:lineRule="auto"/>
         <w:jc w:val="center"/>
         <w:rPr>
-          <w:sz w:val="28"/>
           <w:szCs w:val="28"/>
         </w:rPr>
       </w:pPr>
       <w:r>
         <w:rPr>
-          <w:sz w:val="28"/>
           <w:szCs w:val="28"/>
         </w:rPr>
         <w:t>Курсовой проект</w:t>
@@ -354,7 +334,6 @@
         <w:spacing w:line="240" w:lineRule="auto"/>
         <w:jc w:val="both"/>
         <w:rPr>
-          <w:sz w:val="28"/>
           <w:szCs w:val="28"/>
         </w:rPr>
       </w:pPr>
@@ -363,13 +342,11 @@
       <w:pPr>
         <w:jc w:val="both"/>
         <w:rPr>
-          <w:sz w:val="28"/>
           <w:szCs w:val="28"/>
         </w:rPr>
       </w:pPr>
       <w:r>
         <w:rPr>
-          <w:sz w:val="28"/>
           <w:szCs w:val="28"/>
         </w:rPr>
         <w:t xml:space="preserve">Обучающийся ______________ </w:t>
@@ -377,7 +354,6 @@
       <w:r>
         <w:rPr>
           <w:i/>
-          <w:sz w:val="28"/>
           <w:szCs w:val="28"/>
         </w:rPr>
         <w:t xml:space="preserve">А.С. </w:t>
@@ -386,7 +362,6 @@
       <w:r>
         <w:rPr>
           <w:i/>
-          <w:sz w:val="28"/>
           <w:szCs w:val="28"/>
         </w:rPr>
         <w:t>Цыбульская</w:t>
@@ -395,7 +370,6 @@
       <w:r>
         <w:rPr>
           <w:i/>
-          <w:sz w:val="28"/>
           <w:szCs w:val="28"/>
         </w:rPr>
         <w:t>, 3 курс, д/о</w:t>
@@ -406,13 +380,11 @@
         <w:jc w:val="both"/>
         <w:rPr>
           <w:i/>
-          <w:sz w:val="28"/>
           <w:szCs w:val="28"/>
         </w:rPr>
       </w:pPr>
       <w:r>
         <w:rPr>
-          <w:sz w:val="28"/>
           <w:szCs w:val="28"/>
         </w:rPr>
         <w:t xml:space="preserve">Обучающийся ______________ </w:t>
@@ -420,7 +392,6 @@
       <w:r>
         <w:rPr>
           <w:i/>
-          <w:sz w:val="28"/>
           <w:szCs w:val="28"/>
         </w:rPr>
         <w:t>Д.Д</w:t>
@@ -428,7 +399,6 @@
       <w:r>
         <w:rPr>
           <w:i/>
-          <w:sz w:val="28"/>
           <w:szCs w:val="28"/>
         </w:rPr>
         <w:t xml:space="preserve">. </w:t>
@@ -437,7 +407,6 @@
       <w:r>
         <w:rPr>
           <w:i/>
-          <w:sz w:val="28"/>
           <w:szCs w:val="28"/>
         </w:rPr>
         <w:t>Пащенков</w:t>
@@ -446,7 +415,6 @@
       <w:r>
         <w:rPr>
           <w:i/>
-          <w:sz w:val="28"/>
           <w:szCs w:val="28"/>
         </w:rPr>
         <w:t>, 3 курс, д/о</w:t>
@@ -456,13 +424,11 @@
       <w:pPr>
         <w:jc w:val="both"/>
         <w:rPr>
-          <w:sz w:val="28"/>
           <w:szCs w:val="28"/>
         </w:rPr>
       </w:pPr>
       <w:r>
         <w:rPr>
-          <w:sz w:val="28"/>
           <w:szCs w:val="28"/>
         </w:rPr>
         <w:t xml:space="preserve">Обучающийся ______________ </w:t>
@@ -470,7 +436,6 @@
       <w:r>
         <w:rPr>
           <w:i/>
-          <w:sz w:val="28"/>
           <w:szCs w:val="28"/>
         </w:rPr>
         <w:t>А.А. Введенский</w:t>
@@ -478,7 +443,6 @@
       <w:r>
         <w:rPr>
           <w:i/>
-          <w:sz w:val="28"/>
           <w:szCs w:val="28"/>
         </w:rPr>
         <w:t>, 3 курс, д/о</w:t>
@@ -490,7 +454,6 @@
         <w:rPr>
           <w:rFonts w:cs="Times New Roman"/>
           <w:i/>
-          <w:sz w:val="28"/>
           <w:szCs w:val="28"/>
         </w:rPr>
       </w:pPr>
@@ -501,7 +464,6 @@
         <w:rPr>
           <w:rFonts w:cs="Times New Roman"/>
           <w:i/>
-          <w:sz w:val="28"/>
           <w:szCs w:val="28"/>
         </w:rPr>
       </w:pPr>
@@ -512,7 +474,6 @@
         <w:jc w:val="center"/>
         <w:rPr>
           <w:rFonts w:cs="Times New Roman"/>
-          <w:sz w:val="28"/>
           <w:szCs w:val="28"/>
         </w:rPr>
       </w:pPr>
@@ -523,7 +484,6 @@
         <w:jc w:val="center"/>
         <w:rPr>
           <w:rFonts w:cs="Times New Roman"/>
-          <w:sz w:val="28"/>
           <w:szCs w:val="28"/>
         </w:rPr>
       </w:pPr>
@@ -533,7 +493,6 @@
         <w:spacing w:before="160"/>
         <w:rPr>
           <w:rFonts w:cs="Times New Roman"/>
-          <w:sz w:val="28"/>
           <w:szCs w:val="28"/>
         </w:rPr>
       </w:pPr>
@@ -544,14 +503,12 @@
         <w:jc w:val="center"/>
         <w:rPr>
           <w:rFonts w:cs="Times New Roman"/>
-          <w:sz w:val="28"/>
           <w:szCs w:val="28"/>
         </w:rPr>
       </w:pPr>
       <w:r>
         <w:rPr>
           <w:rFonts w:cs="Times New Roman"/>
-          <w:sz w:val="28"/>
           <w:szCs w:val="28"/>
         </w:rPr>
         <w:t>Воронеж 2021</w:t>
@@ -591,13 +548,14 @@
       <w:sdtEndPr>
         <w:rPr>
           <w:bCs/>
+          <w:sz w:val="28"/>
         </w:rPr>
       </w:sdtEndPr>
       <w:sdtContent>
         <w:bookmarkEnd w:id="3" w:displacedByCustomXml="prev"/>
         <w:p>
           <w:pPr>
-            <w:pStyle w:val="1"/>
+            <w:pStyle w:val="10"/>
             <w:numPr>
               <w:ilvl w:val="0"/>
               <w:numId w:val="0"/>
@@ -609,7 +567,7 @@
         </w:p>
         <w:p>
           <w:pPr>
-            <w:pStyle w:val="11"/>
+            <w:pStyle w:val="13"/>
             <w:tabs>
               <w:tab w:val="right" w:leader="dot" w:pos="9345"/>
             </w:tabs>
@@ -709,7 +667,7 @@
         </w:p>
         <w:p>
           <w:pPr>
-            <w:pStyle w:val="11"/>
+            <w:pStyle w:val="13"/>
             <w:tabs>
               <w:tab w:val="right" w:leader="dot" w:pos="9345"/>
             </w:tabs>
@@ -788,7 +746,7 @@
         </w:p>
         <w:p>
           <w:pPr>
-            <w:pStyle w:val="11"/>
+            <w:pStyle w:val="13"/>
             <w:tabs>
               <w:tab w:val="left" w:pos="440"/>
               <w:tab w:val="right" w:leader="dot" w:pos="9345"/>
@@ -885,7 +843,7 @@
         </w:p>
         <w:p>
           <w:pPr>
-            <w:pStyle w:val="11"/>
+            <w:pStyle w:val="13"/>
             <w:tabs>
               <w:tab w:val="left" w:pos="440"/>
               <w:tab w:val="right" w:leader="dot" w:pos="9345"/>
@@ -982,7 +940,7 @@
         </w:p>
         <w:p>
           <w:pPr>
-            <w:pStyle w:val="11"/>
+            <w:pStyle w:val="13"/>
             <w:tabs>
               <w:tab w:val="left" w:pos="440"/>
               <w:tab w:val="right" w:leader="dot" w:pos="9345"/>
@@ -1087,7 +1045,6 @@
             <w:rPr>
               <w:rFonts w:asciiTheme="minorHAnsi" w:eastAsiaTheme="minorEastAsia" w:hAnsiTheme="minorHAnsi"/>
               <w:noProof/>
-              <w:sz w:val="28"/>
               <w:szCs w:val="28"/>
               <w:lang w:eastAsia="ru-RU"/>
             </w:rPr>
@@ -1097,7 +1054,6 @@
               <w:rPr>
                 <w:rStyle w:val="a5"/>
                 <w:noProof/>
-                <w:sz w:val="28"/>
                 <w:szCs w:val="28"/>
               </w:rPr>
               <w:t>3.1</w:t>
@@ -1106,7 +1062,6 @@
               <w:rPr>
                 <w:rFonts w:asciiTheme="minorHAnsi" w:eastAsiaTheme="minorEastAsia" w:hAnsiTheme="minorHAnsi"/>
                 <w:noProof/>
-                <w:sz w:val="28"/>
                 <w:szCs w:val="28"/>
                 <w:lang w:eastAsia="ru-RU"/>
               </w:rPr>
@@ -1116,7 +1071,6 @@
               <w:rPr>
                 <w:rStyle w:val="a5"/>
                 <w:noProof/>
-                <w:sz w:val="28"/>
                 <w:szCs w:val="28"/>
               </w:rPr>
               <w:t>Анализ существующих решений</w:t>
@@ -1125,7 +1079,6 @@
               <w:rPr>
                 <w:noProof/>
                 <w:webHidden/>
-                <w:sz w:val="28"/>
                 <w:szCs w:val="28"/>
               </w:rPr>
               <w:tab/>
@@ -1134,7 +1087,6 @@
               <w:rPr>
                 <w:noProof/>
                 <w:webHidden/>
-                <w:sz w:val="28"/>
                 <w:szCs w:val="28"/>
               </w:rPr>
               <w:fldChar w:fldCharType="begin"/>
@@ -1143,7 +1095,6 @@
               <w:rPr>
                 <w:noProof/>
                 <w:webHidden/>
-                <w:sz w:val="28"/>
                 <w:szCs w:val="28"/>
               </w:rPr>
               <w:instrText xml:space="preserve"> PAGEREF _Toc66783352 \h </w:instrText>
@@ -1152,7 +1103,6 @@
               <w:rPr>
                 <w:noProof/>
                 <w:webHidden/>
-                <w:sz w:val="28"/>
                 <w:szCs w:val="28"/>
               </w:rPr>
             </w:r>
@@ -1160,7 +1110,6 @@
               <w:rPr>
                 <w:noProof/>
                 <w:webHidden/>
-                <w:sz w:val="28"/>
                 <w:szCs w:val="28"/>
               </w:rPr>
               <w:fldChar w:fldCharType="separate"/>
@@ -1169,7 +1118,6 @@
               <w:rPr>
                 <w:noProof/>
                 <w:webHidden/>
-                <w:sz w:val="28"/>
                 <w:szCs w:val="28"/>
               </w:rPr>
               <w:t>7</w:t>
@@ -1178,7 +1126,6 @@
               <w:rPr>
                 <w:noProof/>
                 <w:webHidden/>
-                <w:sz w:val="28"/>
                 <w:szCs w:val="28"/>
               </w:rPr>
               <w:fldChar w:fldCharType="end"/>
@@ -1191,7 +1138,6 @@
               <w:rFonts w:cs="Times New Roman"/>
               <w:b/>
               <w:bCs/>
-              <w:sz w:val="28"/>
               <w:szCs w:val="28"/>
             </w:rPr>
             <w:fldChar w:fldCharType="end"/>
@@ -1362,7 +1308,6 @@
       <w:pPr>
         <w:rPr>
           <w:rFonts w:cs="Times New Roman"/>
-          <w:sz w:val="28"/>
           <w:szCs w:val="28"/>
           <w:shd w:val="clear" w:color="auto" w:fill="FFFFFF"/>
         </w:rPr>
@@ -1382,7 +1327,7 @@
     </w:p>
     <w:p>
       <w:pPr>
-        <w:pStyle w:val="1"/>
+        <w:pStyle w:val="10"/>
       </w:pPr>
       <w:bookmarkStart w:id="6" w:name="_ter74om4nqwq" w:colFirst="0" w:colLast="0"/>
       <w:bookmarkEnd w:id="6"/>
@@ -1634,7 +1579,7 @@
     </w:p>
     <w:p>
       <w:pPr>
-        <w:pStyle w:val="1"/>
+        <w:pStyle w:val="10"/>
       </w:pPr>
       <w:bookmarkStart w:id="8" w:name="_mily5pj82204" w:colFirst="0" w:colLast="0"/>
       <w:bookmarkStart w:id="9" w:name="_74hukxo5kd45" w:colFirst="0" w:colLast="0"/>
@@ -1657,7 +1602,7 @@
     </w:p>
     <w:p>
       <w:pPr>
-        <w:pStyle w:val="1"/>
+        <w:pStyle w:val="10"/>
       </w:pPr>
       <w:bookmarkStart w:id="11" w:name="_16wp1re9swmu" w:colFirst="0" w:colLast="0"/>
       <w:bookmarkStart w:id="12" w:name="_Toc66783351"/>
@@ -1845,19 +1790,27 @@
         <w:pStyle w:val="a6"/>
         <w:ind w:left="142" w:firstLine="0"/>
         <w:jc w:val="center"/>
+      </w:pPr>
+      <w:r>
+        <w:t xml:space="preserve">Рисунок 1. Приложение </w:t>
+      </w:r>
+      <w:r>
         <w:rPr>
           <w:lang w:val="en-US"/>
         </w:rPr>
-      </w:pPr>
-      <w:r>
-        <w:t xml:space="preserve">Рисунок 1. Приложение </w:t>
-      </w:r>
+        <w:t>Agar</w:t>
+      </w:r>
+      <w:r>
+        <w:t>.</w:t>
+      </w:r>
+      <w:proofErr w:type="spellStart"/>
       <w:r>
         <w:rPr>
           <w:lang w:val="en-US"/>
         </w:rPr>
-        <w:t>Agar.io</w:t>
-      </w:r>
+        <w:t>io</w:t>
+      </w:r>
+      <w:proofErr w:type="spellEnd"/>
     </w:p>
     <w:p>
       <w:pPr>
@@ -2013,13 +1966,22 @@
         <w:rPr>
           <w:lang w:val="en-US"/>
         </w:rPr>
-        <w:t>Diep.io</w:t>
-      </w:r>
+        <w:t>Diep</w:t>
+      </w:r>
+      <w:r>
+        <w:t>.</w:t>
+      </w:r>
+      <w:proofErr w:type="spellStart"/>
+      <w:r>
+        <w:rPr>
+          <w:lang w:val="en-US"/>
+        </w:rPr>
+        <w:t>io</w:t>
+      </w:r>
+      <w:proofErr w:type="spellEnd"/>
       <w:r>
         <w:t>»</w:t>
       </w:r>
-      <w:bookmarkStart w:id="15" w:name="_GoBack"/>
-      <w:bookmarkEnd w:id="15"/>
     </w:p>
     <w:p>
       <w:pPr>
@@ -2076,7 +2038,1413 @@
         <w:jc w:val="left"/>
       </w:pPr>
     </w:p>
+    <w:p>
+      <w:pPr>
+        <w:pStyle w:val="10"/>
+      </w:pPr>
+      <w:r>
+        <w:t>Анализ задачи</w:t>
+      </w:r>
+    </w:p>
+    <w:p>
+      <w:pPr>
+        <w:pStyle w:val="2"/>
+      </w:pPr>
+      <w:r>
+        <w:t>Описание правил игры</w:t>
+      </w:r>
+    </w:p>
+    <w:p>
+      <w:pPr>
+        <w:pStyle w:val="a6"/>
+        <w:rPr>
+          <w:b/>
+        </w:rPr>
+      </w:pPr>
+      <w:bookmarkStart w:id="15" w:name="_Toc67581976"/>
+      <w:r>
+        <w:t>Игровые персонажи пользователей и игровые объекты пищи располагаются на карте</w:t>
+      </w:r>
+      <w:r>
+        <w:t>.</w:t>
+      </w:r>
+      <w:r>
+        <w:t xml:space="preserve"> Новые игровые объекты пищи в процессе игры добавляются на карту</w:t>
+      </w:r>
+      <w:r>
+        <w:t>.</w:t>
+      </w:r>
+      <w:bookmarkEnd w:id="15"/>
+    </w:p>
+    <w:p>
+      <w:pPr>
+        <w:pStyle w:val="a6"/>
+        <w:rPr>
+          <w:b/>
+        </w:rPr>
+      </w:pPr>
+      <w:bookmarkStart w:id="16" w:name="_Toc67581977"/>
+      <w:r>
+        <w:t xml:space="preserve">Игровой персонаж имеет </w:t>
+      </w:r>
+      <w:r>
+        <w:t xml:space="preserve">тело, </w:t>
+      </w:r>
+      <w:r>
+        <w:t>состоящее из элементов, имеющих определенный уровень</w:t>
+      </w:r>
+      <w:r>
+        <w:t>.</w:t>
+      </w:r>
+      <w:r>
+        <w:t xml:space="preserve"> Элемент может быть обычным элементом, элементом атаки или элементом питания. У каждого типа игрового персонажа изначально есть определенный набор обычных элементов и элемент питания.</w:t>
+      </w:r>
+      <w:bookmarkEnd w:id="16"/>
+    </w:p>
+    <w:p>
+      <w:pPr>
+        <w:pStyle w:val="a6"/>
+        <w:rPr>
+          <w:b/>
+        </w:rPr>
+      </w:pPr>
+      <w:bookmarkStart w:id="17" w:name="_Toc67581978"/>
+      <w:r>
+        <w:t>У каждого игрового персонажа есть показатели очков здоровья, голода, опыта, победных очков</w:t>
+      </w:r>
+      <w:r>
+        <w:t>.</w:t>
+      </w:r>
+      <w:bookmarkEnd w:id="17"/>
+    </w:p>
+    <w:p>
+      <w:pPr>
+        <w:pStyle w:val="a6"/>
+        <w:rPr>
+          <w:b/>
+        </w:rPr>
+      </w:pPr>
+      <w:bookmarkStart w:id="18" w:name="_Toc67581979"/>
+      <w:r>
+        <w:t>Количество очков сытости убывает в процессе игры</w:t>
+      </w:r>
+      <w:r>
+        <w:t xml:space="preserve">. </w:t>
+      </w:r>
+      <w:r>
+        <w:t>При столкновении элемента питания игрового персонажа и игрового объекта пищи и соответствии типа персонажа типу пищи, игровой объект пищи удаляется с поля, прибавляя игроку очки сытости, здоровья, опыта и победные очки</w:t>
+      </w:r>
+      <w:r>
+        <w:t>.</w:t>
+      </w:r>
+      <w:bookmarkEnd w:id="18"/>
+    </w:p>
+    <w:p>
+      <w:pPr>
+        <w:pStyle w:val="a6"/>
+        <w:rPr>
+          <w:b/>
+        </w:rPr>
+      </w:pPr>
+      <w:bookmarkStart w:id="19" w:name="_Toc67581980"/>
+      <w:r>
+        <w:t>При столкновении элемента атаки одного персонажа с обычным элементом, элементом питания или элементом атаки более низкого уровня второго персонажа второй игровой персонаж отталкивается от первого, теряет очки здоровья, атаковавший персонаж при этом получает победные очки и очки опыта.</w:t>
+      </w:r>
+      <w:bookmarkEnd w:id="19"/>
+      <w:r>
+        <w:br/>
+      </w:r>
+    </w:p>
+    <w:p>
+      <w:pPr>
+        <w:pStyle w:val="a6"/>
+        <w:rPr>
+          <w:b/>
+        </w:rPr>
+      </w:pPr>
+      <w:bookmarkStart w:id="20" w:name="_Toc67581981"/>
+      <w:r>
+        <w:t>Рассмотрим уникальные действия для этих типов персонажей:</w:t>
+      </w:r>
+      <w:bookmarkEnd w:id="20"/>
+    </w:p>
+    <w:p>
+      <w:pPr>
+        <w:pStyle w:val="a6"/>
+        <w:numPr>
+          <w:ilvl w:val="0"/>
+          <w:numId w:val="16"/>
+        </w:numPr>
+        <w:rPr>
+          <w:b/>
+          <w:color w:val="FF0000"/>
+        </w:rPr>
+      </w:pPr>
+      <w:bookmarkStart w:id="21" w:name="_Toc67581982"/>
+      <w:r>
+        <w:t xml:space="preserve">Травоядный игровой персонаж может есть </w:t>
+      </w:r>
+      <w:r>
+        <w:t xml:space="preserve">игровые </w:t>
+      </w:r>
+      <w:r>
+        <w:t>объекты растений, но не может получать очки сытости за счёт нападения на других игровых персонажей.</w:t>
+      </w:r>
+      <w:bookmarkEnd w:id="21"/>
+      <w:r>
+        <w:t xml:space="preserve"> </w:t>
+      </w:r>
+    </w:p>
+    <w:p>
+      <w:pPr>
+        <w:pStyle w:val="a6"/>
+        <w:numPr>
+          <w:ilvl w:val="0"/>
+          <w:numId w:val="16"/>
+        </w:numPr>
+        <w:rPr>
+          <w:b/>
+        </w:rPr>
+      </w:pPr>
+      <w:bookmarkStart w:id="22" w:name="_Toc67581983"/>
+      <w:r>
+        <w:t xml:space="preserve">У плотоядного игрового персонажа элемент питания является атакующим элементом. Плотоядный игровой персонаж может </w:t>
+      </w:r>
+      <w:r>
+        <w:lastRenderedPageBreak/>
+        <w:t>заполнять шкалу сытости за счёт нападения на других игроков. Также он может есть игровые объекты – куски мяса.</w:t>
+      </w:r>
+      <w:bookmarkEnd w:id="22"/>
+      <w:r>
+        <w:t xml:space="preserve"> </w:t>
+      </w:r>
+    </w:p>
+    <w:p>
+      <w:pPr>
+        <w:pStyle w:val="a6"/>
+        <w:rPr>
+          <w:b/>
+        </w:rPr>
+      </w:pPr>
+      <w:bookmarkStart w:id="23" w:name="_Toc67581984"/>
+      <w:r>
+        <w:t>Теперь рассмотрим, что общее есть у игровых персонажей этих типов.</w:t>
+      </w:r>
+      <w:bookmarkEnd w:id="23"/>
+      <w:r>
+        <w:t xml:space="preserve"> </w:t>
+      </w:r>
+    </w:p>
+    <w:p>
+      <w:pPr>
+        <w:pStyle w:val="a6"/>
+        <w:numPr>
+          <w:ilvl w:val="0"/>
+          <w:numId w:val="17"/>
+        </w:numPr>
+        <w:rPr>
+          <w:b/>
+        </w:rPr>
+      </w:pPr>
+      <w:bookmarkStart w:id="24" w:name="_Toc67581985"/>
+      <w:r>
+        <w:t>Любой игровой персонаж вне зависимости от своего типа может атаковать другого для получения победных очков</w:t>
+      </w:r>
+      <w:bookmarkEnd w:id="24"/>
+    </w:p>
+    <w:p>
+      <w:pPr>
+        <w:pStyle w:val="a6"/>
+        <w:numPr>
+          <w:ilvl w:val="0"/>
+          <w:numId w:val="17"/>
+        </w:numPr>
+        <w:rPr>
+          <w:b/>
+        </w:rPr>
+      </w:pPr>
+      <w:bookmarkStart w:id="25" w:name="_Toc67581986"/>
+      <w:r>
+        <w:t>Если игровой персонаж ест, но его шкала сытости заполнена полностью, значение шкалы здоровья увеличивается</w:t>
+      </w:r>
+      <w:bookmarkEnd w:id="25"/>
+    </w:p>
+    <w:p>
+      <w:pPr>
+        <w:pStyle w:val="a6"/>
+        <w:numPr>
+          <w:ilvl w:val="0"/>
+          <w:numId w:val="17"/>
+        </w:numPr>
+        <w:jc w:val="left"/>
+      </w:pPr>
+      <w:bookmarkStart w:id="26" w:name="_Toc67581987"/>
+      <w:r>
+        <w:t>Когда персонаж набирает некоторое количество очков, он переходит на следующий уровень и игрок может выбирать себе одно из нескольких возможных улучшений.</w:t>
+      </w:r>
+      <w:bookmarkEnd w:id="26"/>
+      <w:r>
+        <w:t xml:space="preserve"> </w:t>
+      </w:r>
+    </w:p>
+    <w:p>
+      <w:pPr>
+        <w:pStyle w:val="a6"/>
+        <w:numPr>
+          <w:ilvl w:val="0"/>
+          <w:numId w:val="17"/>
+        </w:numPr>
+        <w:rPr>
+          <w:b/>
+        </w:rPr>
+      </w:pPr>
+      <w:bookmarkStart w:id="27" w:name="_Toc67581988"/>
+      <w:r>
+        <w:t>При полном опустошении шкалы сытости либо шкалы здоровья, персонаж умирает, его очки теряются, он имеет возможность вернуться в ту же игру, либо выйти в главное меню</w:t>
+      </w:r>
+      <w:bookmarkEnd w:id="27"/>
+      <w:r>
+        <w:t xml:space="preserve"> </w:t>
+      </w:r>
+    </w:p>
+    <w:p>
+      <w:r>
+        <w:rPr>
+          <w:b/>
+          <w:szCs w:val="28"/>
+        </w:rPr>
+        <w:br w:type="page"/>
+      </w:r>
+    </w:p>
+    <w:p>
+      <w:pPr>
+        <w:pStyle w:val="2"/>
+      </w:pPr>
+      <w:r>
+        <w:lastRenderedPageBreak/>
+        <w:t>Ва</w:t>
+      </w:r>
+      <w:r>
+        <w:t>рианты использования приложения</w:t>
+      </w:r>
+    </w:p>
+    <w:p>
+      <w:pPr>
+        <w:jc w:val="center"/>
+      </w:pPr>
+      <w:r>
+        <w:drawing>
+          <wp:inline distT="0" distB="0" distL="0" distR="0" wp14:anchorId="1D6DB8A8" wp14:editId="07481A17">
+            <wp:extent cx="5940425" cy="2102485"/>
+            <wp:effectExtent l="0" t="0" r="3175" b="0"/>
+            <wp:docPr id="2" name="Рисунок 2"/>
+            <wp:cNvGraphicFramePr>
+              <a:graphicFrameLocks xmlns:a="http://schemas.openxmlformats.org/drawingml/2006/main" noChangeAspect="1"/>
+            </wp:cNvGraphicFramePr>
+            <a:graphic xmlns:a="http://schemas.openxmlformats.org/drawingml/2006/main">
+              <a:graphicData uri="http://schemas.openxmlformats.org/drawingml/2006/picture">
+                <pic:pic xmlns:pic="http://schemas.openxmlformats.org/drawingml/2006/picture">
+                  <pic:nvPicPr>
+                    <pic:cNvPr id="1" name=""/>
+                    <pic:cNvPicPr/>
+                  </pic:nvPicPr>
+                  <pic:blipFill>
+                    <a:blip r:embed="rId7"/>
+                    <a:stretch>
+                      <a:fillRect/>
+                    </a:stretch>
+                  </pic:blipFill>
+                  <pic:spPr>
+                    <a:xfrm>
+                      <a:off x="0" y="0"/>
+                      <a:ext cx="5940425" cy="2102485"/>
+                    </a:xfrm>
+                    <a:prstGeom prst="rect">
+                      <a:avLst/>
+                    </a:prstGeom>
+                  </pic:spPr>
+                </pic:pic>
+              </a:graphicData>
+            </a:graphic>
+          </wp:inline>
+        </w:drawing>
+      </w:r>
+    </w:p>
+    <w:p>
+      <w:pPr>
+        <w:pStyle w:val="a6"/>
+        <w:jc w:val="center"/>
+      </w:pPr>
+      <w:r>
+        <w:t xml:space="preserve">Рисунок </w:t>
+      </w:r>
+      <w:r>
+        <w:t>3</w:t>
+      </w:r>
+      <w:r>
+        <w:t xml:space="preserve">. Часть диаграммы прецедентов с </w:t>
+      </w:r>
+      <w:proofErr w:type="spellStart"/>
+      <w:r>
+        <w:t>актор</w:t>
+      </w:r>
+      <w:r>
+        <w:t>ом</w:t>
+      </w:r>
+      <w:proofErr w:type="spellEnd"/>
+      <w:r>
+        <w:t xml:space="preserve"> Пользователь</w:t>
+      </w:r>
+    </w:p>
+    <w:p>
+      <w:pPr>
+        <w:pStyle w:val="a6"/>
+        <w:jc w:val="center"/>
+      </w:pPr>
+    </w:p>
+    <w:p>
+      <w:pPr>
+        <w:jc w:val="center"/>
+      </w:pPr>
+      <w:r>
+        <w:drawing>
+          <wp:inline distT="0" distB="0" distL="0" distR="0" wp14:anchorId="24325FBA" wp14:editId="25E5F347">
+            <wp:extent cx="5940425" cy="2983230"/>
+            <wp:effectExtent l="0" t="0" r="3175" b="7620"/>
+            <wp:docPr id="1" name="Рисунок 1"/>
+            <wp:cNvGraphicFramePr>
+              <a:graphicFrameLocks xmlns:a="http://schemas.openxmlformats.org/drawingml/2006/main" noChangeAspect="1"/>
+            </wp:cNvGraphicFramePr>
+            <a:graphic xmlns:a="http://schemas.openxmlformats.org/drawingml/2006/main">
+              <a:graphicData uri="http://schemas.openxmlformats.org/drawingml/2006/picture">
+                <pic:pic xmlns:pic="http://schemas.openxmlformats.org/drawingml/2006/picture">
+                  <pic:nvPicPr>
+                    <pic:cNvPr id="1" name=""/>
+                    <pic:cNvPicPr/>
+                  </pic:nvPicPr>
+                  <pic:blipFill>
+                    <a:blip r:embed="rId8"/>
+                    <a:stretch>
+                      <a:fillRect/>
+                    </a:stretch>
+                  </pic:blipFill>
+                  <pic:spPr>
+                    <a:xfrm>
+                      <a:off x="0" y="0"/>
+                      <a:ext cx="5940425" cy="2983230"/>
+                    </a:xfrm>
+                    <a:prstGeom prst="rect">
+                      <a:avLst/>
+                    </a:prstGeom>
+                  </pic:spPr>
+                </pic:pic>
+              </a:graphicData>
+            </a:graphic>
+          </wp:inline>
+        </w:drawing>
+      </w:r>
+    </w:p>
+    <w:p>
+      <w:pPr>
+        <w:pStyle w:val="a6"/>
+        <w:jc w:val="center"/>
+      </w:pPr>
+      <w:r>
+        <w:t xml:space="preserve">Рисунок 4. Часть диаграммы прецедентов с </w:t>
+      </w:r>
+      <w:proofErr w:type="spellStart"/>
+      <w:r>
+        <w:t>акторами</w:t>
+      </w:r>
+      <w:proofErr w:type="spellEnd"/>
+      <w:r>
+        <w:t xml:space="preserve"> Игрок, Хищник, Травоядное</w:t>
+      </w:r>
+    </w:p>
+    <w:p>
+      <w:pPr>
+        <w:pStyle w:val="a6"/>
+        <w:jc w:val="left"/>
+      </w:pPr>
+      <w:r>
+        <w:t>При взаимодействии с приложением выделяются четыре</w:t>
+      </w:r>
+      <w:r>
+        <w:t xml:space="preserve"> роли: пользователь</w:t>
+      </w:r>
+      <w:r>
+        <w:t xml:space="preserve">, </w:t>
+      </w:r>
+      <w:r>
+        <w:t>игрок</w:t>
+      </w:r>
+      <w:r>
+        <w:t xml:space="preserve">, </w:t>
+      </w:r>
+      <w:r>
+        <w:t>травоядное, хищник</w:t>
+      </w:r>
+      <w:r>
+        <w:t>. Их роли наглядно изображены на рисунке.</w:t>
+      </w:r>
+    </w:p>
+    <w:p>
+      <w:pPr>
+        <w:pStyle w:val="a6"/>
+        <w:jc w:val="left"/>
+      </w:pPr>
+      <w:r>
+        <w:t>Пользователь:</w:t>
+      </w:r>
+    </w:p>
+    <w:p>
+      <w:pPr>
+        <w:pStyle w:val="a6"/>
+        <w:numPr>
+          <w:ilvl w:val="0"/>
+          <w:numId w:val="10"/>
+        </w:numPr>
+      </w:pPr>
+      <w:r>
+        <w:t>Ввести или изменить имя</w:t>
+      </w:r>
+    </w:p>
+    <w:p>
+      <w:pPr>
+        <w:pStyle w:val="a6"/>
+        <w:numPr>
+          <w:ilvl w:val="0"/>
+          <w:numId w:val="10"/>
+        </w:numPr>
+      </w:pPr>
+      <w:r>
+        <w:t>Создать игровую комнату</w:t>
+      </w:r>
+    </w:p>
+    <w:p>
+      <w:pPr>
+        <w:pStyle w:val="a6"/>
+        <w:numPr>
+          <w:ilvl w:val="0"/>
+          <w:numId w:val="10"/>
+        </w:numPr>
+      </w:pPr>
+      <w:r>
+        <w:t>Задать максимальное количество игроков комнаты</w:t>
+      </w:r>
+    </w:p>
+    <w:p>
+      <w:pPr>
+        <w:pStyle w:val="a6"/>
+        <w:numPr>
+          <w:ilvl w:val="0"/>
+          <w:numId w:val="10"/>
+        </w:numPr>
+      </w:pPr>
+      <w:r>
+        <w:lastRenderedPageBreak/>
+        <w:t>Задать приватность комнаты</w:t>
+      </w:r>
+    </w:p>
+    <w:p>
+      <w:pPr>
+        <w:pStyle w:val="a6"/>
+        <w:numPr>
+          <w:ilvl w:val="0"/>
+          <w:numId w:val="10"/>
+        </w:numPr>
+      </w:pPr>
+      <w:r>
+        <w:t>Задать имя комнаты</w:t>
+      </w:r>
+    </w:p>
+    <w:p>
+      <w:pPr>
+        <w:pStyle w:val="a6"/>
+        <w:numPr>
+          <w:ilvl w:val="0"/>
+          <w:numId w:val="10"/>
+        </w:numPr>
+      </w:pPr>
+      <w:r>
+        <w:t>Зайти в случайную игровую комнату</w:t>
+      </w:r>
+    </w:p>
+    <w:p>
+      <w:pPr>
+        <w:pStyle w:val="a6"/>
+        <w:numPr>
+          <w:ilvl w:val="0"/>
+          <w:numId w:val="10"/>
+        </w:numPr>
+      </w:pPr>
+      <w:r>
+        <w:t>Зайти в комнату по имени</w:t>
+      </w:r>
+    </w:p>
+    <w:p>
+      <w:pPr>
+        <w:pStyle w:val="a6"/>
+        <w:numPr>
+          <w:ilvl w:val="0"/>
+          <w:numId w:val="10"/>
+        </w:numPr>
+      </w:pPr>
+      <w:r>
+        <w:t>Посмотреть информацию об игре</w:t>
+      </w:r>
+    </w:p>
+    <w:p>
+      <w:pPr>
+        <w:pStyle w:val="a6"/>
+        <w:ind w:left="1571" w:firstLine="0"/>
+      </w:pPr>
+    </w:p>
+    <w:p>
+      <w:pPr>
+        <w:pStyle w:val="a6"/>
+        <w:jc w:val="left"/>
+      </w:pPr>
+      <w:r>
+        <w:t xml:space="preserve">  После того, как Пользователь начинает участие в игре, он становится Игроком.</w:t>
+      </w:r>
+    </w:p>
+    <w:p>
+      <w:pPr>
+        <w:pStyle w:val="a6"/>
+        <w:jc w:val="left"/>
+      </w:pPr>
+      <w:r>
+        <w:t>Игрок:</w:t>
+      </w:r>
+    </w:p>
+    <w:p>
+      <w:pPr>
+        <w:pStyle w:val="a6"/>
+        <w:numPr>
+          <w:ilvl w:val="0"/>
+          <w:numId w:val="11"/>
+        </w:numPr>
+        <w:jc w:val="left"/>
+      </w:pPr>
+      <w:r>
+        <w:t>Выбрать тип игрового персонажа</w:t>
+      </w:r>
+    </w:p>
+    <w:p>
+      <w:pPr>
+        <w:pStyle w:val="a6"/>
+        <w:numPr>
+          <w:ilvl w:val="0"/>
+          <w:numId w:val="11"/>
+        </w:numPr>
+        <w:jc w:val="left"/>
+      </w:pPr>
+      <w:r>
+        <w:t>Нанести урон другому игроку</w:t>
+      </w:r>
+    </w:p>
+    <w:p>
+      <w:pPr>
+        <w:pStyle w:val="a6"/>
+        <w:numPr>
+          <w:ilvl w:val="0"/>
+          <w:numId w:val="11"/>
+        </w:numPr>
+        <w:jc w:val="left"/>
+      </w:pPr>
+      <w:r>
+        <w:t>Перемещаться</w:t>
+      </w:r>
+    </w:p>
+    <w:p>
+      <w:pPr>
+        <w:pStyle w:val="a6"/>
+        <w:numPr>
+          <w:ilvl w:val="0"/>
+          <w:numId w:val="11"/>
+        </w:numPr>
+        <w:jc w:val="left"/>
+      </w:pPr>
+      <w:r>
+        <w:t>Выбрать улучшение</w:t>
+      </w:r>
+    </w:p>
+    <w:p>
+      <w:pPr>
+        <w:pStyle w:val="a6"/>
+        <w:numPr>
+          <w:ilvl w:val="0"/>
+          <w:numId w:val="11"/>
+        </w:numPr>
+        <w:jc w:val="left"/>
+      </w:pPr>
+      <w:r>
+        <w:t>Выбрать направление перемещения</w:t>
+      </w:r>
+    </w:p>
+    <w:p>
+      <w:pPr>
+        <w:pStyle w:val="a6"/>
+        <w:numPr>
+          <w:ilvl w:val="0"/>
+          <w:numId w:val="11"/>
+        </w:numPr>
+        <w:jc w:val="left"/>
+      </w:pPr>
+      <w:r>
+        <w:t>Выбрать, куда повёрнут персонаж</w:t>
+      </w:r>
+    </w:p>
+    <w:p>
+      <w:pPr>
+        <w:pStyle w:val="a6"/>
+        <w:numPr>
+          <w:ilvl w:val="0"/>
+          <w:numId w:val="11"/>
+        </w:numPr>
+        <w:jc w:val="left"/>
+      </w:pPr>
+      <w:r>
+        <w:t>Выбрать скорость перемещения</w:t>
+      </w:r>
+    </w:p>
+    <w:p>
+      <w:pPr>
+        <w:pStyle w:val="a6"/>
+        <w:ind w:left="1571" w:firstLine="0"/>
+        <w:jc w:val="left"/>
+      </w:pPr>
+    </w:p>
+    <w:p>
+      <w:pPr>
+        <w:pStyle w:val="a6"/>
+        <w:jc w:val="left"/>
+      </w:pPr>
+      <w:r>
+        <w:t>После того, как Игрок выбирает себе тип игрового персонажа, он становится либо Хищником, либо Травоядным.</w:t>
+      </w:r>
+    </w:p>
+    <w:p>
+      <w:pPr>
+        <w:pStyle w:val="a6"/>
+        <w:jc w:val="left"/>
+      </w:pPr>
+      <w:r>
+        <w:t>Травоядное:</w:t>
+      </w:r>
+    </w:p>
+    <w:p>
+      <w:pPr>
+        <w:pStyle w:val="a6"/>
+        <w:numPr>
+          <w:ilvl w:val="0"/>
+          <w:numId w:val="12"/>
+        </w:numPr>
+        <w:jc w:val="left"/>
+      </w:pPr>
+      <w:r>
+        <w:t>Съесть игровой объект-растение</w:t>
+      </w:r>
+    </w:p>
+    <w:p>
+      <w:pPr>
+        <w:pStyle w:val="a6"/>
+        <w:jc w:val="left"/>
+      </w:pPr>
+      <w:r>
+        <w:t>Хищник:</w:t>
+      </w:r>
+    </w:p>
+    <w:p>
+      <w:pPr>
+        <w:pStyle w:val="a6"/>
+        <w:numPr>
+          <w:ilvl w:val="0"/>
+          <w:numId w:val="12"/>
+        </w:numPr>
+        <w:jc w:val="left"/>
+      </w:pPr>
+      <w:r>
+        <w:t>Съесть игровой объект – кусок мяса</w:t>
+      </w:r>
+    </w:p>
+    <w:p>
+      <w:pPr>
+        <w:pStyle w:val="a6"/>
+        <w:numPr>
+          <w:ilvl w:val="0"/>
+          <w:numId w:val="12"/>
+        </w:numPr>
+        <w:jc w:val="left"/>
+      </w:pPr>
+      <w:r>
+        <w:t>Укусить другого игрока</w:t>
+      </w:r>
+    </w:p>
+    <w:p>
+      <w:pPr>
+        <w:pStyle w:val="2"/>
+      </w:pPr>
+      <w:r>
+        <w:t>Взаимодействие компонентов системы</w:t>
+      </w:r>
+    </w:p>
     <w:p/>
+    <w:p>
+      <w:pPr>
+        <w:pStyle w:val="2"/>
+      </w:pPr>
+      <w:r>
+        <w:lastRenderedPageBreak/>
+        <w:t>Взаимодействие в системе</w:t>
+      </w:r>
+    </w:p>
+    <w:p>
+      <w:pPr>
+        <w:pStyle w:val="a6"/>
+        <w:ind w:left="-567"/>
+        <w:jc w:val="center"/>
+      </w:pPr>
+      <w:r>
+        <w:rPr>
+          <w:noProof/>
+          <w:lang w:eastAsia="ru-RU"/>
+        </w:rPr>
+        <w:drawing>
+          <wp:inline distT="0" distB="0" distL="0" distR="0" wp14:anchorId="437FAF87" wp14:editId="696A02DD">
+            <wp:extent cx="5940425" cy="8352155"/>
+            <wp:effectExtent l="0" t="0" r="3175" b="0"/>
+            <wp:docPr id="6" name="Рисунок 6"/>
+            <wp:cNvGraphicFramePr>
+              <a:graphicFrameLocks xmlns:a="http://schemas.openxmlformats.org/drawingml/2006/main" noChangeAspect="1"/>
+            </wp:cNvGraphicFramePr>
+            <a:graphic xmlns:a="http://schemas.openxmlformats.org/drawingml/2006/main">
+              <a:graphicData uri="http://schemas.openxmlformats.org/drawingml/2006/picture">
+                <pic:pic xmlns:pic="http://schemas.openxmlformats.org/drawingml/2006/picture">
+                  <pic:nvPicPr>
+                    <pic:cNvPr id="6" name="Diagramma-Vzaimodeystvia.png"/>
+                    <pic:cNvPicPr/>
+                  </pic:nvPicPr>
+                  <pic:blipFill>
+                    <a:blip r:embed="rId9">
+                      <a:extLst>
+                        <a:ext uri="{28A0092B-C50C-407E-A947-70E740481C1C}">
+                          <a14:useLocalDpi xmlns:a14="http://schemas.microsoft.com/office/drawing/2010/main" val="0"/>
+                        </a:ext>
+                      </a:extLst>
+                    </a:blip>
+                    <a:stretch>
+                      <a:fillRect/>
+                    </a:stretch>
+                  </pic:blipFill>
+                  <pic:spPr>
+                    <a:xfrm>
+                      <a:off x="0" y="0"/>
+                      <a:ext cx="5940425" cy="8352155"/>
+                    </a:xfrm>
+                    <a:prstGeom prst="rect">
+                      <a:avLst/>
+                    </a:prstGeom>
+                  </pic:spPr>
+                </pic:pic>
+              </a:graphicData>
+            </a:graphic>
+          </wp:inline>
+        </w:drawing>
+      </w:r>
+    </w:p>
+    <w:p>
+      <w:pPr>
+        <w:pStyle w:val="a6"/>
+        <w:ind w:left="-567"/>
+        <w:jc w:val="center"/>
+      </w:pPr>
+      <w:r>
+        <w:t>Рисунок 5. Диаграмма взаимодействия.</w:t>
+      </w:r>
+    </w:p>
+    <w:p>
+      <w:pPr>
+        <w:pStyle w:val="a6"/>
+      </w:pPr>
+      <w:r>
+        <w:lastRenderedPageBreak/>
+        <w:t xml:space="preserve">На рисунке изображена диаграмма, </w:t>
+      </w:r>
+      <w:r>
+        <w:t>взаимодействие между объектами системы.</w:t>
+      </w:r>
+    </w:p>
+    <w:p>
+      <w:pPr>
+        <w:pStyle w:val="a6"/>
+        <w:ind w:left="-567"/>
+        <w:jc w:val="left"/>
+      </w:pPr>
+    </w:p>
+    <w:p>
+      <w:pPr>
+        <w:pStyle w:val="2"/>
+      </w:pPr>
+      <w:r>
+        <w:t>Варианты состояния системы</w:t>
+      </w:r>
+    </w:p>
+    <w:p>
+      <w:pPr>
+        <w:pStyle w:val="a6"/>
+        <w:ind w:left="-851"/>
+        <w:jc w:val="left"/>
+      </w:pPr>
+      <w:r>
+        <w:rPr>
+          <w:noProof/>
+          <w:lang w:eastAsia="ru-RU"/>
+        </w:rPr>
+        <w:drawing>
+          <wp:inline distT="0" distB="0" distL="0" distR="0" wp14:anchorId="3EB64A0C" wp14:editId="7F4DACEC">
+            <wp:extent cx="5940425" cy="6700520"/>
+            <wp:effectExtent l="0" t="0" r="3175" b="5080"/>
+            <wp:docPr id="7" name="Рисунок 7"/>
+            <wp:cNvGraphicFramePr>
+              <a:graphicFrameLocks xmlns:a="http://schemas.openxmlformats.org/drawingml/2006/main" noChangeAspect="1"/>
+            </wp:cNvGraphicFramePr>
+            <a:graphic xmlns:a="http://schemas.openxmlformats.org/drawingml/2006/main">
+              <a:graphicData uri="http://schemas.openxmlformats.org/drawingml/2006/picture">
+                <pic:pic xmlns:pic="http://schemas.openxmlformats.org/drawingml/2006/picture">
+                  <pic:nvPicPr>
+                    <pic:cNvPr id="7" name="Diagramma-Sostoyania.png"/>
+                    <pic:cNvPicPr/>
+                  </pic:nvPicPr>
+                  <pic:blipFill>
+                    <a:blip r:embed="rId10">
+                      <a:extLst>
+                        <a:ext uri="{28A0092B-C50C-407E-A947-70E740481C1C}">
+                          <a14:useLocalDpi xmlns:a14="http://schemas.microsoft.com/office/drawing/2010/main" val="0"/>
+                        </a:ext>
+                      </a:extLst>
+                    </a:blip>
+                    <a:stretch>
+                      <a:fillRect/>
+                    </a:stretch>
+                  </pic:blipFill>
+                  <pic:spPr>
+                    <a:xfrm>
+                      <a:off x="0" y="0"/>
+                      <a:ext cx="5940425" cy="6700520"/>
+                    </a:xfrm>
+                    <a:prstGeom prst="rect">
+                      <a:avLst/>
+                    </a:prstGeom>
+                  </pic:spPr>
+                </pic:pic>
+              </a:graphicData>
+            </a:graphic>
+          </wp:inline>
+        </w:drawing>
+      </w:r>
+    </w:p>
+    <w:p>
+      <w:pPr>
+        <w:pStyle w:val="a6"/>
+        <w:ind w:left="-851"/>
+        <w:jc w:val="center"/>
+      </w:pPr>
+      <w:r>
+        <w:t>Рисунок 6. Диаграмма состояния системы.</w:t>
+      </w:r>
+    </w:p>
+    <w:p>
+      <w:pPr>
+        <w:pStyle w:val="a6"/>
+        <w:ind w:left="-851"/>
+        <w:jc w:val="left"/>
+      </w:pPr>
+    </w:p>
+    <w:p>
+      <w:pPr>
+        <w:pStyle w:val="a6"/>
+        <w:ind w:left="-567"/>
+        <w:jc w:val="left"/>
+      </w:pPr>
+      <w:r>
+        <w:lastRenderedPageBreak/>
+        <w:t>При первом входе в приложение пользователь вводит имя своего игрового персонажа, при последующих входах этого делать не потребуется, так как это имя запомнится.</w:t>
+      </w:r>
+    </w:p>
+    <w:p>
+      <w:pPr>
+        <w:pStyle w:val="a6"/>
+        <w:ind w:left="-567"/>
+        <w:jc w:val="left"/>
+      </w:pPr>
+      <w:r>
+        <w:t xml:space="preserve">При повторном входе пользователь сразу попадает на главное меню, и имеет возможность изменить имя своего персонажа, посмотреть правила игры </w:t>
+      </w:r>
+      <w:r>
+        <w:t xml:space="preserve">или перейти в меню комнат. </w:t>
+      </w:r>
+    </w:p>
+    <w:p>
+      <w:pPr>
+        <w:pStyle w:val="a6"/>
+        <w:ind w:left="-567"/>
+        <w:jc w:val="left"/>
+      </w:pPr>
+      <w:r>
+        <w:t>В меню комнат пользователь может создать комнату, введя следующие параметры: максимальное количество игроков, название комнаты и приватность комнаты. Если комната приватна, в нее можно попасть только через опцию присоединения к существующей комнате. Если комната публичная, в нее могут попасть пользователи, выбравшие в ме</w:t>
+      </w:r>
+      <w:r>
+        <w:t>ню комнат опцию «Быстрая игра».</w:t>
+      </w:r>
+    </w:p>
+    <w:p>
+      <w:pPr>
+        <w:pStyle w:val="a6"/>
+        <w:ind w:left="-567"/>
+        <w:jc w:val="left"/>
+      </w:pPr>
+      <w:r>
+        <w:t>Также в меню комнат пользователь может присоединиться к уже существующей комнате, введя ее имя. Или же, выбрав опцию «Быстрая игра», попасть в комнату с наибольшим количеством участников, н</w:t>
+      </w:r>
+      <w:r>
+        <w:t xml:space="preserve">о не заполненную до конца. </w:t>
+      </w:r>
+    </w:p>
+    <w:p>
+      <w:pPr>
+        <w:pStyle w:val="a6"/>
+        <w:ind w:left="-567"/>
+        <w:jc w:val="left"/>
+      </w:pPr>
+      <w:r>
+        <w:t>Далее пользователь может выбрать из двух типов персонажей – травоядное и плотоядное. После выбора типа персонажа начинается игровой процесс</w:t>
+      </w:r>
+      <w:r>
+        <w:t>.</w:t>
+      </w:r>
+    </w:p>
+    <w:p>
+      <w:pPr>
+        <w:pStyle w:val="a6"/>
+        <w:ind w:left="-567"/>
+        <w:jc w:val="left"/>
+      </w:pPr>
+    </w:p>
+    <w:p>
+      <w:pPr>
+        <w:pStyle w:val="2"/>
+      </w:pPr>
+      <w:r>
+        <w:lastRenderedPageBreak/>
+        <w:t>Действия с системой</w:t>
+      </w:r>
+    </w:p>
+    <w:p>
+      <w:pPr>
+        <w:pStyle w:val="a6"/>
+        <w:ind w:left="-1560"/>
+        <w:jc w:val="center"/>
+      </w:pPr>
+      <w:r>
+        <w:rPr>
+          <w:noProof/>
+          <w:lang w:eastAsia="ru-RU"/>
+        </w:rPr>
+        <w:drawing>
+          <wp:inline distT="0" distB="0" distL="0" distR="0" wp14:anchorId="250002D1" wp14:editId="334FCB61">
+            <wp:extent cx="5940425" cy="3275965"/>
+            <wp:effectExtent l="0" t="0" r="3175" b="635"/>
+            <wp:docPr id="8" name="Рисунок 8"/>
+            <wp:cNvGraphicFramePr>
+              <a:graphicFrameLocks xmlns:a="http://schemas.openxmlformats.org/drawingml/2006/main" noChangeAspect="1"/>
+            </wp:cNvGraphicFramePr>
+            <a:graphic xmlns:a="http://schemas.openxmlformats.org/drawingml/2006/main">
+              <a:graphicData uri="http://schemas.openxmlformats.org/drawingml/2006/picture">
+                <pic:pic xmlns:pic="http://schemas.openxmlformats.org/drawingml/2006/picture">
+                  <pic:nvPicPr>
+                    <pic:cNvPr id="8" name="Diagramma-Aktivnosti.png"/>
+                    <pic:cNvPicPr/>
+                  </pic:nvPicPr>
+                  <pic:blipFill>
+                    <a:blip r:embed="rId11" cstate="print">
+                      <a:extLst>
+                        <a:ext uri="{28A0092B-C50C-407E-A947-70E740481C1C}">
+                          <a14:useLocalDpi xmlns:a14="http://schemas.microsoft.com/office/drawing/2010/main" val="0"/>
+                        </a:ext>
+                      </a:extLst>
+                    </a:blip>
+                    <a:stretch>
+                      <a:fillRect/>
+                    </a:stretch>
+                  </pic:blipFill>
+                  <pic:spPr>
+                    <a:xfrm>
+                      <a:off x="0" y="0"/>
+                      <a:ext cx="5940425" cy="3275965"/>
+                    </a:xfrm>
+                    <a:prstGeom prst="rect">
+                      <a:avLst/>
+                    </a:prstGeom>
+                  </pic:spPr>
+                </pic:pic>
+              </a:graphicData>
+            </a:graphic>
+          </wp:inline>
+        </w:drawing>
+      </w:r>
+      <w:bookmarkStart w:id="28" w:name="_GoBack"/>
+      <w:bookmarkEnd w:id="28"/>
+      <w:r>
+        <w:t>Рисунок 7. Диаграмма активностей.</w:t>
+      </w:r>
+    </w:p>
+    <w:p>
+      <w:pPr>
+        <w:pStyle w:val="a6"/>
+        <w:ind w:left="-993"/>
+        <w:jc w:val="center"/>
+      </w:pPr>
+    </w:p>
+    <w:p>
+      <w:pPr>
+        <w:pStyle w:val="a6"/>
+        <w:jc w:val="left"/>
+      </w:pPr>
+      <w:r>
+        <w:t>На рисунке</w:t>
+      </w:r>
+      <w:r>
+        <w:t xml:space="preserve"> изображена диаграмма </w:t>
+      </w:r>
+      <w:r>
+        <w:t>активностей</w:t>
+      </w:r>
+      <w:r>
+        <w:t xml:space="preserve">, которая показывает </w:t>
+      </w:r>
+      <w:r>
+        <w:t>последовательность</w:t>
+      </w:r>
+      <w:r>
+        <w:t xml:space="preserve"> действий для перехода от одной деятельности к другой.</w:t>
+      </w:r>
+    </w:p>
+    <w:p>
+      <w:pPr>
+        <w:pStyle w:val="a6"/>
+        <w:ind w:left="-993"/>
+        <w:jc w:val="left"/>
+      </w:pPr>
+    </w:p>
+    <w:p>
+      <w:pPr>
+        <w:pStyle w:val="2"/>
+      </w:pPr>
+      <w:r>
+        <w:t>Развёртывание</w:t>
+      </w:r>
+    </w:p>
+    <w:p>
+      <w:pPr>
+        <w:pStyle w:val="a6"/>
+      </w:pPr>
+      <w:r>
+        <w:rPr>
+          <w:noProof/>
+          <w:lang w:eastAsia="ru-RU"/>
+        </w:rPr>
+        <w:drawing>
+          <wp:inline distT="0" distB="0" distL="0" distR="0" wp14:anchorId="50CAB6F5" wp14:editId="59CE72E3">
+            <wp:extent cx="4676775" cy="2771775"/>
+            <wp:effectExtent l="0" t="0" r="9525" b="9525"/>
+            <wp:docPr id="10" name="Рисунок 10"/>
+            <wp:cNvGraphicFramePr>
+              <a:graphicFrameLocks xmlns:a="http://schemas.openxmlformats.org/drawingml/2006/main" noChangeAspect="1"/>
+            </wp:cNvGraphicFramePr>
+            <a:graphic xmlns:a="http://schemas.openxmlformats.org/drawingml/2006/main">
+              <a:graphicData uri="http://schemas.openxmlformats.org/drawingml/2006/picture">
+                <pic:pic xmlns:pic="http://schemas.openxmlformats.org/drawingml/2006/picture">
+                  <pic:nvPicPr>
+                    <pic:cNvPr id="10" name="развёртывание.png"/>
+                    <pic:cNvPicPr/>
+                  </pic:nvPicPr>
+                  <pic:blipFill>
+                    <a:blip r:embed="rId12">
+                      <a:extLst>
+                        <a:ext uri="{28A0092B-C50C-407E-A947-70E740481C1C}">
+                          <a14:useLocalDpi xmlns:a14="http://schemas.microsoft.com/office/drawing/2010/main" val="0"/>
+                        </a:ext>
+                      </a:extLst>
+                    </a:blip>
+                    <a:stretch>
+                      <a:fillRect/>
+                    </a:stretch>
+                  </pic:blipFill>
+                  <pic:spPr>
+                    <a:xfrm>
+                      <a:off x="0" y="0"/>
+                      <a:ext cx="4676775" cy="2771775"/>
+                    </a:xfrm>
+                    <a:prstGeom prst="rect">
+                      <a:avLst/>
+                    </a:prstGeom>
+                  </pic:spPr>
+                </pic:pic>
+              </a:graphicData>
+            </a:graphic>
+          </wp:inline>
+        </w:drawing>
+      </w:r>
+    </w:p>
+    <w:p>
+      <w:pPr>
+        <w:pStyle w:val="a6"/>
+        <w:ind w:left="-993"/>
+        <w:jc w:val="center"/>
+      </w:pPr>
+      <w:r>
+        <w:t>Рисунок 8. Диаграмма развёртываний.</w:t>
+      </w:r>
+    </w:p>
+    <w:p>
+      <w:pPr>
+        <w:pStyle w:val="2"/>
+        <w:rPr>
+          <w:lang w:val="en-US"/>
+        </w:rPr>
+      </w:pPr>
+      <w:r>
+        <w:rPr>
+          <w:lang w:val="en-US"/>
+        </w:rPr>
+        <w:lastRenderedPageBreak/>
+        <w:t>IDF0</w:t>
+      </w:r>
+    </w:p>
+    <w:p>
+      <w:pPr>
+        <w:pStyle w:val="a6"/>
+        <w:jc w:val="center"/>
+      </w:pPr>
+      <w:r>
+        <w:rPr>
+          <w:noProof/>
+          <w:lang w:eastAsia="ru-RU"/>
+        </w:rPr>
+        <w:drawing>
+          <wp:inline distT="0" distB="0" distL="0" distR="0" wp14:anchorId="05C0F5B5" wp14:editId="2848F5B3">
+            <wp:extent cx="3390900" cy="2647950"/>
+            <wp:effectExtent l="0" t="0" r="0" b="0"/>
+            <wp:docPr id="5" name="Рисунок 5"/>
+            <wp:cNvGraphicFramePr>
+              <a:graphicFrameLocks xmlns:a="http://schemas.openxmlformats.org/drawingml/2006/main" noChangeAspect="1"/>
+            </wp:cNvGraphicFramePr>
+            <a:graphic xmlns:a="http://schemas.openxmlformats.org/drawingml/2006/main">
+              <a:graphicData uri="http://schemas.openxmlformats.org/drawingml/2006/picture">
+                <pic:pic xmlns:pic="http://schemas.openxmlformats.org/drawingml/2006/picture">
+                  <pic:nvPicPr>
+                    <pic:cNvPr id="5" name="idf0.png"/>
+                    <pic:cNvPicPr/>
+                  </pic:nvPicPr>
+                  <pic:blipFill>
+                    <a:blip r:embed="rId13">
+                      <a:extLst>
+                        <a:ext uri="{28A0092B-C50C-407E-A947-70E740481C1C}">
+                          <a14:useLocalDpi xmlns:a14="http://schemas.microsoft.com/office/drawing/2010/main" val="0"/>
+                        </a:ext>
+                      </a:extLst>
+                    </a:blip>
+                    <a:stretch>
+                      <a:fillRect/>
+                    </a:stretch>
+                  </pic:blipFill>
+                  <pic:spPr>
+                    <a:xfrm>
+                      <a:off x="0" y="0"/>
+                      <a:ext cx="3390900" cy="2647950"/>
+                    </a:xfrm>
+                    <a:prstGeom prst="rect">
+                      <a:avLst/>
+                    </a:prstGeom>
+                  </pic:spPr>
+                </pic:pic>
+              </a:graphicData>
+            </a:graphic>
+          </wp:inline>
+        </w:drawing>
+      </w:r>
+    </w:p>
+    <w:p>
+      <w:pPr>
+        <w:pStyle w:val="a6"/>
+        <w:jc w:val="center"/>
+      </w:pPr>
+      <w:r>
+        <w:t>Рисунок 9</w:t>
+      </w:r>
+      <w:r>
+        <w:t xml:space="preserve">. </w:t>
+      </w:r>
+      <w:r>
+        <w:rPr>
+          <w:lang w:val="en-US"/>
+        </w:rPr>
+        <w:t>IDF</w:t>
+      </w:r>
+      <w:r>
+        <w:t>0</w:t>
+      </w:r>
+    </w:p>
+    <w:p>
+      <w:pPr>
+        <w:pStyle w:val="a6"/>
+        <w:jc w:val="center"/>
+      </w:pPr>
+    </w:p>
+    <w:p>
+      <w:pPr>
+        <w:pStyle w:val="a6"/>
+      </w:pPr>
+      <w:r>
+        <w:t>На рисунке</w:t>
+      </w:r>
+      <w:r>
+        <w:t xml:space="preserve"> изображена </w:t>
+      </w:r>
+      <w:r>
+        <w:rPr>
+          <w:lang w:val="en-US"/>
+        </w:rPr>
+        <w:t>IDEF</w:t>
+      </w:r>
+      <w:r>
+        <w:t xml:space="preserve">0 </w:t>
+      </w:r>
+      <w:r>
+        <w:t xml:space="preserve">диаграмма. Работу </w:t>
+      </w:r>
+      <w:r>
+        <w:t xml:space="preserve">приложения </w:t>
+      </w:r>
+      <w:r>
+        <w:t>регули</w:t>
+      </w:r>
+      <w:r>
+        <w:t xml:space="preserve">руют </w:t>
+      </w:r>
+      <w:r>
+        <w:t>Закон об информации</w:t>
+      </w:r>
+      <w:r>
+        <w:t xml:space="preserve"> и Закон о персональных данных, так как при регистрации в приложении пользователи сообщают </w:t>
+      </w:r>
+      <w:r>
+        <w:rPr>
+          <w:lang w:val="en-US"/>
+        </w:rPr>
+        <w:t>mac</w:t>
+      </w:r>
+      <w:r>
+        <w:t>-</w:t>
+      </w:r>
+      <w:r>
+        <w:t>адреса своих устройств</w:t>
+      </w:r>
+      <w:r>
+        <w:t xml:space="preserve">. Работу </w:t>
+      </w:r>
+      <w:r>
+        <w:t>приложения</w:t>
+      </w:r>
+      <w:r>
+        <w:t xml:space="preserve"> обеспечива</w:t>
+      </w:r>
+      <w:r>
+        <w:t>ют разработчики</w:t>
+      </w:r>
+      <w:r>
+        <w:t xml:space="preserve">.  На вход в </w:t>
+      </w:r>
+      <w:r>
+        <w:t>приложение</w:t>
+      </w:r>
+      <w:r>
+        <w:t xml:space="preserve"> поступает человек, </w:t>
+      </w:r>
+      <w:r>
+        <w:t>который хочет развлечься</w:t>
+      </w:r>
+      <w:r>
+        <w:t>.</w:t>
+      </w:r>
+      <w:r>
+        <w:t xml:space="preserve"> </w:t>
+      </w:r>
+      <w:r>
+        <w:t xml:space="preserve">На выходе </w:t>
+      </w:r>
+      <w:r>
+        <w:t xml:space="preserve">приложение </w:t>
+      </w:r>
+      <w:r>
+        <w:t xml:space="preserve">выдает </w:t>
+      </w:r>
+      <w:r>
+        <w:t>пользователя, который весело провёл время.</w:t>
+      </w:r>
+    </w:p>
+    <w:p>
+      <w:pPr>
+        <w:pStyle w:val="a6"/>
+        <w:jc w:val="left"/>
+      </w:pPr>
+    </w:p>
+    <w:p>
+      <w:pPr>
+        <w:pStyle w:val="a6"/>
+        <w:ind w:left="708" w:firstLine="0"/>
+        <w:jc w:val="left"/>
+      </w:pPr>
+    </w:p>
+    <w:p>
+      <w:pPr>
+        <w:pStyle w:val="a6"/>
+        <w:jc w:val="left"/>
+      </w:pPr>
+    </w:p>
+    <w:p>
+      <w:pPr>
+        <w:pStyle w:val="a6"/>
+        <w:ind w:left="1571" w:firstLine="0"/>
+        <w:jc w:val="left"/>
+      </w:pPr>
+    </w:p>
+    <w:p>
+      <w:pPr>
+        <w:pStyle w:val="a6"/>
+        <w:ind w:left="1571" w:firstLine="0"/>
+        <w:jc w:val="left"/>
+      </w:pPr>
+    </w:p>
+    <w:p>
+      <w:pPr>
+        <w:pStyle w:val="a6"/>
+        <w:ind w:left="1571" w:firstLine="0"/>
+      </w:pPr>
+    </w:p>
+    <w:p>
+      <w:pPr>
+        <w:pStyle w:val="a6"/>
+        <w:jc w:val="left"/>
+      </w:pPr>
+    </w:p>
+    <w:p>
+      <w:pPr>
+        <w:pStyle w:val="a6"/>
+      </w:pPr>
+    </w:p>
     <w:sectPr>
       <w:pgSz w:w="11906" w:h="16838"/>
       <w:pgMar w:top="1134" w:right="850" w:bottom="1134" w:left="1701" w:header="708" w:footer="708" w:gutter="0"/>
@@ -2180,6 +3548,106 @@
     </w:lvl>
   </w:abstractNum>
   <w:abstractNum w:abstractNumId="1" w15:restartNumberingAfterBreak="0">
+    <w:nsid w:val="104D7D24"/>
+    <w:multiLevelType w:val="multilevel"/>
+    <w:tmpl w:val="E24E7D44"/>
+    <w:lvl w:ilvl="0">
+      <w:start w:val="1"/>
+      <w:numFmt w:val="decimal"/>
+      <w:pStyle w:val="1"/>
+      <w:lvlText w:val="%1."/>
+      <w:lvlJc w:val="left"/>
+      <w:pPr>
+        <w:ind w:left="360" w:hanging="360"/>
+      </w:pPr>
+      <w:rPr>
+        <w:rFonts w:hint="default"/>
+        <w:b/>
+      </w:rPr>
+    </w:lvl>
+    <w:lvl w:ilvl="1">
+      <w:start w:val="1"/>
+      <w:numFmt w:val="decimal"/>
+      <w:pStyle w:val="11"/>
+      <w:lvlText w:val="%1.%2."/>
+      <w:lvlJc w:val="left"/>
+      <w:pPr>
+        <w:ind w:left="792" w:hanging="432"/>
+      </w:pPr>
+    </w:lvl>
+    <w:lvl w:ilvl="2">
+      <w:start w:val="1"/>
+      <w:numFmt w:val="decimal"/>
+      <w:pStyle w:val="111"/>
+      <w:lvlText w:val="%1.%2.%3."/>
+      <w:lvlJc w:val="left"/>
+      <w:pPr>
+        <w:ind w:left="1224" w:hanging="504"/>
+      </w:pPr>
+      <w:rPr>
+        <w:b w:val="0"/>
+        <w:i w:val="0"/>
+      </w:rPr>
+    </w:lvl>
+    <w:lvl w:ilvl="3">
+      <w:start w:val="1"/>
+      <w:numFmt w:val="decimal"/>
+      <w:lvlText w:val="%1.%2.%3.%4."/>
+      <w:lvlJc w:val="left"/>
+      <w:pPr>
+        <w:ind w:left="1728" w:hanging="648"/>
+      </w:pPr>
+      <w:rPr>
+        <w:b w:val="0"/>
+      </w:rPr>
+    </w:lvl>
+    <w:lvl w:ilvl="4">
+      <w:start w:val="1"/>
+      <w:numFmt w:val="decimal"/>
+      <w:lvlText w:val="%1.%2.%3.%4.%5."/>
+      <w:lvlJc w:val="left"/>
+      <w:pPr>
+        <w:ind w:left="2232" w:hanging="792"/>
+      </w:pPr>
+    </w:lvl>
+    <w:lvl w:ilvl="5">
+      <w:start w:val="1"/>
+      <w:numFmt w:val="decimal"/>
+      <w:lvlText w:val="%1.%2.%3.%4.%5.%6."/>
+      <w:lvlJc w:val="left"/>
+      <w:pPr>
+        <w:ind w:left="2736" w:hanging="936"/>
+      </w:pPr>
+    </w:lvl>
+    <w:lvl w:ilvl="6">
+      <w:start w:val="1"/>
+      <w:numFmt w:val="decimal"/>
+      <w:lvlText w:val="%1.%2.%3.%4.%5.%6.%7."/>
+      <w:lvlJc w:val="left"/>
+      <w:pPr>
+        <w:ind w:left="3240" w:hanging="1080"/>
+      </w:pPr>
+    </w:lvl>
+    <w:lvl w:ilvl="7">
+      <w:start w:val="1"/>
+      <w:numFmt w:val="decimal"/>
+      <w:lvlText w:val="%1.%2.%3.%4.%5.%6.%7.%8."/>
+      <w:lvlJc w:val="left"/>
+      <w:pPr>
+        <w:ind w:left="3744" w:hanging="1224"/>
+      </w:pPr>
+    </w:lvl>
+    <w:lvl w:ilvl="8">
+      <w:start w:val="1"/>
+      <w:numFmt w:val="decimal"/>
+      <w:lvlText w:val="%1.%2.%3.%4.%5.%6.%7.%8.%9."/>
+      <w:lvlJc w:val="left"/>
+      <w:pPr>
+        <w:ind w:left="4320" w:hanging="1440"/>
+      </w:pPr>
+    </w:lvl>
+  </w:abstractNum>
+  <w:abstractNum w:abstractNumId="2" w15:restartNumberingAfterBreak="0">
     <w:nsid w:val="12755884"/>
     <w:multiLevelType w:val="hybridMultilevel"/>
     <w:tmpl w:val="F418C6CA"/>
@@ -2292,7 +3760,7 @@
       </w:rPr>
     </w:lvl>
   </w:abstractNum>
-  <w:abstractNum w:abstractNumId="2" w15:restartNumberingAfterBreak="0">
+  <w:abstractNum w:abstractNumId="3" w15:restartNumberingAfterBreak="0">
     <w:nsid w:val="12A44953"/>
     <w:multiLevelType w:val="hybridMultilevel"/>
     <w:tmpl w:val="7DEE77F8"/>
@@ -2381,7 +3849,459 @@
       </w:pPr>
     </w:lvl>
   </w:abstractNum>
-  <w:abstractNum w:abstractNumId="3" w15:restartNumberingAfterBreak="0">
+  <w:abstractNum w:abstractNumId="4" w15:restartNumberingAfterBreak="0">
+    <w:nsid w:val="1FA22F8F"/>
+    <w:multiLevelType w:val="hybridMultilevel"/>
+    <w:tmpl w:val="91142318"/>
+    <w:lvl w:ilvl="0" w:tplc="04190001">
+      <w:start w:val="1"/>
+      <w:numFmt w:val="bullet"/>
+      <w:lvlText w:val=""/>
+      <w:lvlJc w:val="left"/>
+      <w:pPr>
+        <w:ind w:left="1080" w:hanging="360"/>
+      </w:pPr>
+      <w:rPr>
+        <w:rFonts w:ascii="Symbol" w:hAnsi="Symbol" w:hint="default"/>
+      </w:rPr>
+    </w:lvl>
+    <w:lvl w:ilvl="1" w:tplc="04190003" w:tentative="1">
+      <w:start w:val="1"/>
+      <w:numFmt w:val="bullet"/>
+      <w:lvlText w:val="o"/>
+      <w:lvlJc w:val="left"/>
+      <w:pPr>
+        <w:ind w:left="1800" w:hanging="360"/>
+      </w:pPr>
+      <w:rPr>
+        <w:rFonts w:ascii="Courier New" w:hAnsi="Courier New" w:cs="Courier New" w:hint="default"/>
+      </w:rPr>
+    </w:lvl>
+    <w:lvl w:ilvl="2" w:tplc="04190005" w:tentative="1">
+      <w:start w:val="1"/>
+      <w:numFmt w:val="bullet"/>
+      <w:lvlText w:val=""/>
+      <w:lvlJc w:val="left"/>
+      <w:pPr>
+        <w:ind w:left="2520" w:hanging="360"/>
+      </w:pPr>
+      <w:rPr>
+        <w:rFonts w:ascii="Wingdings" w:hAnsi="Wingdings" w:hint="default"/>
+      </w:rPr>
+    </w:lvl>
+    <w:lvl w:ilvl="3" w:tplc="04190001" w:tentative="1">
+      <w:start w:val="1"/>
+      <w:numFmt w:val="bullet"/>
+      <w:lvlText w:val=""/>
+      <w:lvlJc w:val="left"/>
+      <w:pPr>
+        <w:ind w:left="3240" w:hanging="360"/>
+      </w:pPr>
+      <w:rPr>
+        <w:rFonts w:ascii="Symbol" w:hAnsi="Symbol" w:hint="default"/>
+      </w:rPr>
+    </w:lvl>
+    <w:lvl w:ilvl="4" w:tplc="04190003" w:tentative="1">
+      <w:start w:val="1"/>
+      <w:numFmt w:val="bullet"/>
+      <w:lvlText w:val="o"/>
+      <w:lvlJc w:val="left"/>
+      <w:pPr>
+        <w:ind w:left="3960" w:hanging="360"/>
+      </w:pPr>
+      <w:rPr>
+        <w:rFonts w:ascii="Courier New" w:hAnsi="Courier New" w:cs="Courier New" w:hint="default"/>
+      </w:rPr>
+    </w:lvl>
+    <w:lvl w:ilvl="5" w:tplc="04190005" w:tentative="1">
+      <w:start w:val="1"/>
+      <w:numFmt w:val="bullet"/>
+      <w:lvlText w:val=""/>
+      <w:lvlJc w:val="left"/>
+      <w:pPr>
+        <w:ind w:left="4680" w:hanging="360"/>
+      </w:pPr>
+      <w:rPr>
+        <w:rFonts w:ascii="Wingdings" w:hAnsi="Wingdings" w:hint="default"/>
+      </w:rPr>
+    </w:lvl>
+    <w:lvl w:ilvl="6" w:tplc="04190001" w:tentative="1">
+      <w:start w:val="1"/>
+      <w:numFmt w:val="bullet"/>
+      <w:lvlText w:val=""/>
+      <w:lvlJc w:val="left"/>
+      <w:pPr>
+        <w:ind w:left="5400" w:hanging="360"/>
+      </w:pPr>
+      <w:rPr>
+        <w:rFonts w:ascii="Symbol" w:hAnsi="Symbol" w:hint="default"/>
+      </w:rPr>
+    </w:lvl>
+    <w:lvl w:ilvl="7" w:tplc="04190003" w:tentative="1">
+      <w:start w:val="1"/>
+      <w:numFmt w:val="bullet"/>
+      <w:lvlText w:val="o"/>
+      <w:lvlJc w:val="left"/>
+      <w:pPr>
+        <w:ind w:left="6120" w:hanging="360"/>
+      </w:pPr>
+      <w:rPr>
+        <w:rFonts w:ascii="Courier New" w:hAnsi="Courier New" w:cs="Courier New" w:hint="default"/>
+      </w:rPr>
+    </w:lvl>
+    <w:lvl w:ilvl="8" w:tplc="04190005" w:tentative="1">
+      <w:start w:val="1"/>
+      <w:numFmt w:val="bullet"/>
+      <w:lvlText w:val=""/>
+      <w:lvlJc w:val="left"/>
+      <w:pPr>
+        <w:ind w:left="6840" w:hanging="360"/>
+      </w:pPr>
+      <w:rPr>
+        <w:rFonts w:ascii="Wingdings" w:hAnsi="Wingdings" w:hint="default"/>
+      </w:rPr>
+    </w:lvl>
+  </w:abstractNum>
+  <w:abstractNum w:abstractNumId="5" w15:restartNumberingAfterBreak="0">
+    <w:nsid w:val="233A2FE4"/>
+    <w:multiLevelType w:val="hybridMultilevel"/>
+    <w:tmpl w:val="BDEED72C"/>
+    <w:lvl w:ilvl="0" w:tplc="F5A6989A">
+      <w:start w:val="1"/>
+      <w:numFmt w:val="bullet"/>
+      <w:lvlText w:val="-"/>
+      <w:lvlJc w:val="left"/>
+      <w:pPr>
+        <w:ind w:left="1571" w:hanging="360"/>
+      </w:pPr>
+      <w:rPr>
+        <w:rFonts w:ascii="Symbol" w:hAnsi="Symbol" w:hint="default"/>
+      </w:rPr>
+    </w:lvl>
+    <w:lvl w:ilvl="1" w:tplc="04190003" w:tentative="1">
+      <w:start w:val="1"/>
+      <w:numFmt w:val="bullet"/>
+      <w:lvlText w:val="o"/>
+      <w:lvlJc w:val="left"/>
+      <w:pPr>
+        <w:ind w:left="2291" w:hanging="360"/>
+      </w:pPr>
+      <w:rPr>
+        <w:rFonts w:ascii="Courier New" w:hAnsi="Courier New" w:cs="Courier New" w:hint="default"/>
+      </w:rPr>
+    </w:lvl>
+    <w:lvl w:ilvl="2" w:tplc="04190005" w:tentative="1">
+      <w:start w:val="1"/>
+      <w:numFmt w:val="bullet"/>
+      <w:lvlText w:val=""/>
+      <w:lvlJc w:val="left"/>
+      <w:pPr>
+        <w:ind w:left="3011" w:hanging="360"/>
+      </w:pPr>
+      <w:rPr>
+        <w:rFonts w:ascii="Wingdings" w:hAnsi="Wingdings" w:hint="default"/>
+      </w:rPr>
+    </w:lvl>
+    <w:lvl w:ilvl="3" w:tplc="04190001" w:tentative="1">
+      <w:start w:val="1"/>
+      <w:numFmt w:val="bullet"/>
+      <w:lvlText w:val=""/>
+      <w:lvlJc w:val="left"/>
+      <w:pPr>
+        <w:ind w:left="3731" w:hanging="360"/>
+      </w:pPr>
+      <w:rPr>
+        <w:rFonts w:ascii="Symbol" w:hAnsi="Symbol" w:hint="default"/>
+      </w:rPr>
+    </w:lvl>
+    <w:lvl w:ilvl="4" w:tplc="04190003" w:tentative="1">
+      <w:start w:val="1"/>
+      <w:numFmt w:val="bullet"/>
+      <w:lvlText w:val="o"/>
+      <w:lvlJc w:val="left"/>
+      <w:pPr>
+        <w:ind w:left="4451" w:hanging="360"/>
+      </w:pPr>
+      <w:rPr>
+        <w:rFonts w:ascii="Courier New" w:hAnsi="Courier New" w:cs="Courier New" w:hint="default"/>
+      </w:rPr>
+    </w:lvl>
+    <w:lvl w:ilvl="5" w:tplc="04190005" w:tentative="1">
+      <w:start w:val="1"/>
+      <w:numFmt w:val="bullet"/>
+      <w:lvlText w:val=""/>
+      <w:lvlJc w:val="left"/>
+      <w:pPr>
+        <w:ind w:left="5171" w:hanging="360"/>
+      </w:pPr>
+      <w:rPr>
+        <w:rFonts w:ascii="Wingdings" w:hAnsi="Wingdings" w:hint="default"/>
+      </w:rPr>
+    </w:lvl>
+    <w:lvl w:ilvl="6" w:tplc="04190001" w:tentative="1">
+      <w:start w:val="1"/>
+      <w:numFmt w:val="bullet"/>
+      <w:lvlText w:val=""/>
+      <w:lvlJc w:val="left"/>
+      <w:pPr>
+        <w:ind w:left="5891" w:hanging="360"/>
+      </w:pPr>
+      <w:rPr>
+        <w:rFonts w:ascii="Symbol" w:hAnsi="Symbol" w:hint="default"/>
+      </w:rPr>
+    </w:lvl>
+    <w:lvl w:ilvl="7" w:tplc="04190003" w:tentative="1">
+      <w:start w:val="1"/>
+      <w:numFmt w:val="bullet"/>
+      <w:lvlText w:val="o"/>
+      <w:lvlJc w:val="left"/>
+      <w:pPr>
+        <w:ind w:left="6611" w:hanging="360"/>
+      </w:pPr>
+      <w:rPr>
+        <w:rFonts w:ascii="Courier New" w:hAnsi="Courier New" w:cs="Courier New" w:hint="default"/>
+      </w:rPr>
+    </w:lvl>
+    <w:lvl w:ilvl="8" w:tplc="04190005" w:tentative="1">
+      <w:start w:val="1"/>
+      <w:numFmt w:val="bullet"/>
+      <w:lvlText w:val=""/>
+      <w:lvlJc w:val="left"/>
+      <w:pPr>
+        <w:ind w:left="7331" w:hanging="360"/>
+      </w:pPr>
+      <w:rPr>
+        <w:rFonts w:ascii="Wingdings" w:hAnsi="Wingdings" w:hint="default"/>
+      </w:rPr>
+    </w:lvl>
+  </w:abstractNum>
+  <w:abstractNum w:abstractNumId="6" w15:restartNumberingAfterBreak="0">
+    <w:nsid w:val="24114AF5"/>
+    <w:multiLevelType w:val="hybridMultilevel"/>
+    <w:tmpl w:val="C1242D50"/>
+    <w:lvl w:ilvl="0" w:tplc="F5A6989A">
+      <w:start w:val="1"/>
+      <w:numFmt w:val="bullet"/>
+      <w:lvlText w:val="-"/>
+      <w:lvlJc w:val="left"/>
+      <w:pPr>
+        <w:ind w:left="1571" w:hanging="360"/>
+      </w:pPr>
+      <w:rPr>
+        <w:rFonts w:ascii="Symbol" w:hAnsi="Symbol" w:hint="default"/>
+      </w:rPr>
+    </w:lvl>
+    <w:lvl w:ilvl="1" w:tplc="04190003" w:tentative="1">
+      <w:start w:val="1"/>
+      <w:numFmt w:val="bullet"/>
+      <w:lvlText w:val="o"/>
+      <w:lvlJc w:val="left"/>
+      <w:pPr>
+        <w:ind w:left="2291" w:hanging="360"/>
+      </w:pPr>
+      <w:rPr>
+        <w:rFonts w:ascii="Courier New" w:hAnsi="Courier New" w:cs="Courier New" w:hint="default"/>
+      </w:rPr>
+    </w:lvl>
+    <w:lvl w:ilvl="2" w:tplc="04190005" w:tentative="1">
+      <w:start w:val="1"/>
+      <w:numFmt w:val="bullet"/>
+      <w:lvlText w:val=""/>
+      <w:lvlJc w:val="left"/>
+      <w:pPr>
+        <w:ind w:left="3011" w:hanging="360"/>
+      </w:pPr>
+      <w:rPr>
+        <w:rFonts w:ascii="Wingdings" w:hAnsi="Wingdings" w:hint="default"/>
+      </w:rPr>
+    </w:lvl>
+    <w:lvl w:ilvl="3" w:tplc="04190001" w:tentative="1">
+      <w:start w:val="1"/>
+      <w:numFmt w:val="bullet"/>
+      <w:lvlText w:val=""/>
+      <w:lvlJc w:val="left"/>
+      <w:pPr>
+        <w:ind w:left="3731" w:hanging="360"/>
+      </w:pPr>
+      <w:rPr>
+        <w:rFonts w:ascii="Symbol" w:hAnsi="Symbol" w:hint="default"/>
+      </w:rPr>
+    </w:lvl>
+    <w:lvl w:ilvl="4" w:tplc="04190003" w:tentative="1">
+      <w:start w:val="1"/>
+      <w:numFmt w:val="bullet"/>
+      <w:lvlText w:val="o"/>
+      <w:lvlJc w:val="left"/>
+      <w:pPr>
+        <w:ind w:left="4451" w:hanging="360"/>
+      </w:pPr>
+      <w:rPr>
+        <w:rFonts w:ascii="Courier New" w:hAnsi="Courier New" w:cs="Courier New" w:hint="default"/>
+      </w:rPr>
+    </w:lvl>
+    <w:lvl w:ilvl="5" w:tplc="04190005" w:tentative="1">
+      <w:start w:val="1"/>
+      <w:numFmt w:val="bullet"/>
+      <w:lvlText w:val=""/>
+      <w:lvlJc w:val="left"/>
+      <w:pPr>
+        <w:ind w:left="5171" w:hanging="360"/>
+      </w:pPr>
+      <w:rPr>
+        <w:rFonts w:ascii="Wingdings" w:hAnsi="Wingdings" w:hint="default"/>
+      </w:rPr>
+    </w:lvl>
+    <w:lvl w:ilvl="6" w:tplc="04190001" w:tentative="1">
+      <w:start w:val="1"/>
+      <w:numFmt w:val="bullet"/>
+      <w:lvlText w:val=""/>
+      <w:lvlJc w:val="left"/>
+      <w:pPr>
+        <w:ind w:left="5891" w:hanging="360"/>
+      </w:pPr>
+      <w:rPr>
+        <w:rFonts w:ascii="Symbol" w:hAnsi="Symbol" w:hint="default"/>
+      </w:rPr>
+    </w:lvl>
+    <w:lvl w:ilvl="7" w:tplc="04190003" w:tentative="1">
+      <w:start w:val="1"/>
+      <w:numFmt w:val="bullet"/>
+      <w:lvlText w:val="o"/>
+      <w:lvlJc w:val="left"/>
+      <w:pPr>
+        <w:ind w:left="6611" w:hanging="360"/>
+      </w:pPr>
+      <w:rPr>
+        <w:rFonts w:ascii="Courier New" w:hAnsi="Courier New" w:cs="Courier New" w:hint="default"/>
+      </w:rPr>
+    </w:lvl>
+    <w:lvl w:ilvl="8" w:tplc="04190005" w:tentative="1">
+      <w:start w:val="1"/>
+      <w:numFmt w:val="bullet"/>
+      <w:lvlText w:val=""/>
+      <w:lvlJc w:val="left"/>
+      <w:pPr>
+        <w:ind w:left="7331" w:hanging="360"/>
+      </w:pPr>
+      <w:rPr>
+        <w:rFonts w:ascii="Wingdings" w:hAnsi="Wingdings" w:hint="default"/>
+      </w:rPr>
+    </w:lvl>
+  </w:abstractNum>
+  <w:abstractNum w:abstractNumId="7" w15:restartNumberingAfterBreak="0">
+    <w:nsid w:val="28284AFF"/>
+    <w:multiLevelType w:val="hybridMultilevel"/>
+    <w:tmpl w:val="BA18AD82"/>
+    <w:lvl w:ilvl="0" w:tplc="F5A6989A">
+      <w:start w:val="1"/>
+      <w:numFmt w:val="bullet"/>
+      <w:lvlText w:val="-"/>
+      <w:lvlJc w:val="left"/>
+      <w:pPr>
+        <w:ind w:left="1571" w:hanging="360"/>
+      </w:pPr>
+      <w:rPr>
+        <w:rFonts w:ascii="Symbol" w:hAnsi="Symbol" w:hint="default"/>
+      </w:rPr>
+    </w:lvl>
+    <w:lvl w:ilvl="1" w:tplc="04190003" w:tentative="1">
+      <w:start w:val="1"/>
+      <w:numFmt w:val="bullet"/>
+      <w:lvlText w:val="o"/>
+      <w:lvlJc w:val="left"/>
+      <w:pPr>
+        <w:ind w:left="2291" w:hanging="360"/>
+      </w:pPr>
+      <w:rPr>
+        <w:rFonts w:ascii="Courier New" w:hAnsi="Courier New" w:cs="Courier New" w:hint="default"/>
+      </w:rPr>
+    </w:lvl>
+    <w:lvl w:ilvl="2" w:tplc="04190005" w:tentative="1">
+      <w:start w:val="1"/>
+      <w:numFmt w:val="bullet"/>
+      <w:lvlText w:val=""/>
+      <w:lvlJc w:val="left"/>
+      <w:pPr>
+        <w:ind w:left="3011" w:hanging="360"/>
+      </w:pPr>
+      <w:rPr>
+        <w:rFonts w:ascii="Wingdings" w:hAnsi="Wingdings" w:hint="default"/>
+      </w:rPr>
+    </w:lvl>
+    <w:lvl w:ilvl="3" w:tplc="04190001" w:tentative="1">
+      <w:start w:val="1"/>
+      <w:numFmt w:val="bullet"/>
+      <w:lvlText w:val=""/>
+      <w:lvlJc w:val="left"/>
+      <w:pPr>
+        <w:ind w:left="3731" w:hanging="360"/>
+      </w:pPr>
+      <w:rPr>
+        <w:rFonts w:ascii="Symbol" w:hAnsi="Symbol" w:hint="default"/>
+      </w:rPr>
+    </w:lvl>
+    <w:lvl w:ilvl="4" w:tplc="04190003" w:tentative="1">
+      <w:start w:val="1"/>
+      <w:numFmt w:val="bullet"/>
+      <w:lvlText w:val="o"/>
+      <w:lvlJc w:val="left"/>
+      <w:pPr>
+        <w:ind w:left="4451" w:hanging="360"/>
+      </w:pPr>
+      <w:rPr>
+        <w:rFonts w:ascii="Courier New" w:hAnsi="Courier New" w:cs="Courier New" w:hint="default"/>
+      </w:rPr>
+    </w:lvl>
+    <w:lvl w:ilvl="5" w:tplc="04190005" w:tentative="1">
+      <w:start w:val="1"/>
+      <w:numFmt w:val="bullet"/>
+      <w:lvlText w:val=""/>
+      <w:lvlJc w:val="left"/>
+      <w:pPr>
+        <w:ind w:left="5171" w:hanging="360"/>
+      </w:pPr>
+      <w:rPr>
+        <w:rFonts w:ascii="Wingdings" w:hAnsi="Wingdings" w:hint="default"/>
+      </w:rPr>
+    </w:lvl>
+    <w:lvl w:ilvl="6" w:tplc="04190001" w:tentative="1">
+      <w:start w:val="1"/>
+      <w:numFmt w:val="bullet"/>
+      <w:lvlText w:val=""/>
+      <w:lvlJc w:val="left"/>
+      <w:pPr>
+        <w:ind w:left="5891" w:hanging="360"/>
+      </w:pPr>
+      <w:rPr>
+        <w:rFonts w:ascii="Symbol" w:hAnsi="Symbol" w:hint="default"/>
+      </w:rPr>
+    </w:lvl>
+    <w:lvl w:ilvl="7" w:tplc="04190003" w:tentative="1">
+      <w:start w:val="1"/>
+      <w:numFmt w:val="bullet"/>
+      <w:lvlText w:val="o"/>
+      <w:lvlJc w:val="left"/>
+      <w:pPr>
+        <w:ind w:left="6611" w:hanging="360"/>
+      </w:pPr>
+      <w:rPr>
+        <w:rFonts w:ascii="Courier New" w:hAnsi="Courier New" w:cs="Courier New" w:hint="default"/>
+      </w:rPr>
+    </w:lvl>
+    <w:lvl w:ilvl="8" w:tplc="04190005" w:tentative="1">
+      <w:start w:val="1"/>
+      <w:numFmt w:val="bullet"/>
+      <w:lvlText w:val=""/>
+      <w:lvlJc w:val="left"/>
+      <w:pPr>
+        <w:ind w:left="7331" w:hanging="360"/>
+      </w:pPr>
+      <w:rPr>
+        <w:rFonts w:ascii="Wingdings" w:hAnsi="Wingdings" w:hint="default"/>
+      </w:rPr>
+    </w:lvl>
+  </w:abstractNum>
+  <w:abstractNum w:abstractNumId="8" w15:restartNumberingAfterBreak="0">
     <w:nsid w:val="28F035BB"/>
     <w:multiLevelType w:val="hybridMultilevel"/>
     <w:tmpl w:val="00E005D2"/>
@@ -2494,7 +4414,120 @@
       </w:rPr>
     </w:lvl>
   </w:abstractNum>
-  <w:abstractNum w:abstractNumId="4" w15:restartNumberingAfterBreak="0">
+  <w:abstractNum w:abstractNumId="9" w15:restartNumberingAfterBreak="0">
+    <w:nsid w:val="29FE220F"/>
+    <w:multiLevelType w:val="hybridMultilevel"/>
+    <w:tmpl w:val="F6A0FE34"/>
+    <w:lvl w:ilvl="0" w:tplc="F5A6989A">
+      <w:start w:val="1"/>
+      <w:numFmt w:val="bullet"/>
+      <w:lvlText w:val="-"/>
+      <w:lvlJc w:val="left"/>
+      <w:pPr>
+        <w:ind w:left="2136" w:hanging="360"/>
+      </w:pPr>
+      <w:rPr>
+        <w:rFonts w:ascii="Symbol" w:hAnsi="Symbol" w:hint="default"/>
+      </w:rPr>
+    </w:lvl>
+    <w:lvl w:ilvl="1" w:tplc="04190003" w:tentative="1">
+      <w:start w:val="1"/>
+      <w:numFmt w:val="bullet"/>
+      <w:lvlText w:val="o"/>
+      <w:lvlJc w:val="left"/>
+      <w:pPr>
+        <w:ind w:left="2856" w:hanging="360"/>
+      </w:pPr>
+      <w:rPr>
+        <w:rFonts w:ascii="Courier New" w:hAnsi="Courier New" w:cs="Courier New" w:hint="default"/>
+      </w:rPr>
+    </w:lvl>
+    <w:lvl w:ilvl="2" w:tplc="04190005" w:tentative="1">
+      <w:start w:val="1"/>
+      <w:numFmt w:val="bullet"/>
+      <w:lvlText w:val=""/>
+      <w:lvlJc w:val="left"/>
+      <w:pPr>
+        <w:ind w:left="3576" w:hanging="360"/>
+      </w:pPr>
+      <w:rPr>
+        <w:rFonts w:ascii="Wingdings" w:hAnsi="Wingdings" w:hint="default"/>
+      </w:rPr>
+    </w:lvl>
+    <w:lvl w:ilvl="3" w:tplc="04190001" w:tentative="1">
+      <w:start w:val="1"/>
+      <w:numFmt w:val="bullet"/>
+      <w:lvlText w:val=""/>
+      <w:lvlJc w:val="left"/>
+      <w:pPr>
+        <w:ind w:left="4296" w:hanging="360"/>
+      </w:pPr>
+      <w:rPr>
+        <w:rFonts w:ascii="Symbol" w:hAnsi="Symbol" w:hint="default"/>
+      </w:rPr>
+    </w:lvl>
+    <w:lvl w:ilvl="4" w:tplc="04190003" w:tentative="1">
+      <w:start w:val="1"/>
+      <w:numFmt w:val="bullet"/>
+      <w:lvlText w:val="o"/>
+      <w:lvlJc w:val="left"/>
+      <w:pPr>
+        <w:ind w:left="5016" w:hanging="360"/>
+      </w:pPr>
+      <w:rPr>
+        <w:rFonts w:ascii="Courier New" w:hAnsi="Courier New" w:cs="Courier New" w:hint="default"/>
+      </w:rPr>
+    </w:lvl>
+    <w:lvl w:ilvl="5" w:tplc="04190005" w:tentative="1">
+      <w:start w:val="1"/>
+      <w:numFmt w:val="bullet"/>
+      <w:lvlText w:val=""/>
+      <w:lvlJc w:val="left"/>
+      <w:pPr>
+        <w:ind w:left="5736" w:hanging="360"/>
+      </w:pPr>
+      <w:rPr>
+        <w:rFonts w:ascii="Wingdings" w:hAnsi="Wingdings" w:hint="default"/>
+      </w:rPr>
+    </w:lvl>
+    <w:lvl w:ilvl="6" w:tplc="04190001" w:tentative="1">
+      <w:start w:val="1"/>
+      <w:numFmt w:val="bullet"/>
+      <w:lvlText w:val=""/>
+      <w:lvlJc w:val="left"/>
+      <w:pPr>
+        <w:ind w:left="6456" w:hanging="360"/>
+      </w:pPr>
+      <w:rPr>
+        <w:rFonts w:ascii="Symbol" w:hAnsi="Symbol" w:hint="default"/>
+      </w:rPr>
+    </w:lvl>
+    <w:lvl w:ilvl="7" w:tplc="04190003" w:tentative="1">
+      <w:start w:val="1"/>
+      <w:numFmt w:val="bullet"/>
+      <w:lvlText w:val="o"/>
+      <w:lvlJc w:val="left"/>
+      <w:pPr>
+        <w:ind w:left="7176" w:hanging="360"/>
+      </w:pPr>
+      <w:rPr>
+        <w:rFonts w:ascii="Courier New" w:hAnsi="Courier New" w:cs="Courier New" w:hint="default"/>
+      </w:rPr>
+    </w:lvl>
+    <w:lvl w:ilvl="8" w:tplc="04190005" w:tentative="1">
+      <w:start w:val="1"/>
+      <w:numFmt w:val="bullet"/>
+      <w:lvlText w:val=""/>
+      <w:lvlJc w:val="left"/>
+      <w:pPr>
+        <w:ind w:left="7896" w:hanging="360"/>
+      </w:pPr>
+      <w:rPr>
+        <w:rFonts w:ascii="Wingdings" w:hAnsi="Wingdings" w:hint="default"/>
+      </w:rPr>
+    </w:lvl>
+  </w:abstractNum>
+  <w:abstractNum w:abstractNumId="10" w15:restartNumberingAfterBreak="0">
     <w:nsid w:val="2F481155"/>
     <w:multiLevelType w:val="hybridMultilevel"/>
     <w:tmpl w:val="54AE2788"/>
@@ -2583,14 +4616,14 @@
       </w:pPr>
     </w:lvl>
   </w:abstractNum>
-  <w:abstractNum w:abstractNumId="5" w15:restartNumberingAfterBreak="0">
+  <w:abstractNum w:abstractNumId="11" w15:restartNumberingAfterBreak="0">
     <w:nsid w:val="339D48F8"/>
     <w:multiLevelType w:val="multilevel"/>
     <w:tmpl w:val="DA72D2C8"/>
     <w:lvl w:ilvl="0">
       <w:start w:val="1"/>
       <w:numFmt w:val="decimal"/>
-      <w:pStyle w:val="1"/>
+      <w:pStyle w:val="10"/>
       <w:lvlText w:val="%1"/>
       <w:lvlJc w:val="left"/>
       <w:pPr>
@@ -2713,7 +4746,7 @@
       </w:rPr>
     </w:lvl>
   </w:abstractNum>
-  <w:abstractNum w:abstractNumId="6" w15:restartNumberingAfterBreak="0">
+  <w:abstractNum w:abstractNumId="12" w15:restartNumberingAfterBreak="0">
     <w:nsid w:val="3A8E1FF0"/>
     <w:multiLevelType w:val="hybridMultilevel"/>
     <w:tmpl w:val="CB2E58CA"/>
@@ -2827,7 +4860,7 @@
       </w:rPr>
     </w:lvl>
   </w:abstractNum>
-  <w:abstractNum w:abstractNumId="7" w15:restartNumberingAfterBreak="0">
+  <w:abstractNum w:abstractNumId="13" w15:restartNumberingAfterBreak="0">
     <w:nsid w:val="3AAD3CBC"/>
     <w:multiLevelType w:val="hybridMultilevel"/>
     <w:tmpl w:val="E2E85BD8"/>
@@ -2916,7 +4949,97 @@
       </w:pPr>
     </w:lvl>
   </w:abstractNum>
-  <w:abstractNum w:abstractNumId="8" w15:restartNumberingAfterBreak="0">
+  <w:abstractNum w:abstractNumId="14" w15:restartNumberingAfterBreak="0">
+    <w:nsid w:val="50CE3CE1"/>
+    <w:multiLevelType w:val="hybridMultilevel"/>
+    <w:tmpl w:val="46522F4E"/>
+    <w:lvl w:ilvl="0" w:tplc="0D7CBFD6">
+      <w:start w:val="1"/>
+      <w:numFmt w:val="decimal"/>
+      <w:lvlText w:val="%1."/>
+      <w:lvlJc w:val="left"/>
+      <w:pPr>
+        <w:ind w:left="720" w:hanging="360"/>
+      </w:pPr>
+      <w:rPr>
+        <w:rFonts w:hint="default"/>
+        <w:color w:val="auto"/>
+      </w:rPr>
+    </w:lvl>
+    <w:lvl w:ilvl="1" w:tplc="04190019" w:tentative="1">
+      <w:start w:val="1"/>
+      <w:numFmt w:val="lowerLetter"/>
+      <w:lvlText w:val="%2."/>
+      <w:lvlJc w:val="left"/>
+      <w:pPr>
+        <w:ind w:left="1440" w:hanging="360"/>
+      </w:pPr>
+    </w:lvl>
+    <w:lvl w:ilvl="2" w:tplc="0419001B" w:tentative="1">
+      <w:start w:val="1"/>
+      <w:numFmt w:val="lowerRoman"/>
+      <w:lvlText w:val="%3."/>
+      <w:lvlJc w:val="right"/>
+      <w:pPr>
+        <w:ind w:left="2160" w:hanging="180"/>
+      </w:pPr>
+    </w:lvl>
+    <w:lvl w:ilvl="3" w:tplc="0419000F" w:tentative="1">
+      <w:start w:val="1"/>
+      <w:numFmt w:val="decimal"/>
+      <w:lvlText w:val="%4."/>
+      <w:lvlJc w:val="left"/>
+      <w:pPr>
+        <w:ind w:left="2880" w:hanging="360"/>
+      </w:pPr>
+    </w:lvl>
+    <w:lvl w:ilvl="4" w:tplc="04190019" w:tentative="1">
+      <w:start w:val="1"/>
+      <w:numFmt w:val="lowerLetter"/>
+      <w:lvlText w:val="%5."/>
+      <w:lvlJc w:val="left"/>
+      <w:pPr>
+        <w:ind w:left="3600" w:hanging="360"/>
+      </w:pPr>
+    </w:lvl>
+    <w:lvl w:ilvl="5" w:tplc="0419001B" w:tentative="1">
+      <w:start w:val="1"/>
+      <w:numFmt w:val="lowerRoman"/>
+      <w:lvlText w:val="%6."/>
+      <w:lvlJc w:val="right"/>
+      <w:pPr>
+        <w:ind w:left="4320" w:hanging="180"/>
+      </w:pPr>
+    </w:lvl>
+    <w:lvl w:ilvl="6" w:tplc="0419000F" w:tentative="1">
+      <w:start w:val="1"/>
+      <w:numFmt w:val="decimal"/>
+      <w:lvlText w:val="%7."/>
+      <w:lvlJc w:val="left"/>
+      <w:pPr>
+        <w:ind w:left="5040" w:hanging="360"/>
+      </w:pPr>
+    </w:lvl>
+    <w:lvl w:ilvl="7" w:tplc="04190019" w:tentative="1">
+      <w:start w:val="1"/>
+      <w:numFmt w:val="lowerLetter"/>
+      <w:lvlText w:val="%8."/>
+      <w:lvlJc w:val="left"/>
+      <w:pPr>
+        <w:ind w:left="5760" w:hanging="360"/>
+      </w:pPr>
+    </w:lvl>
+    <w:lvl w:ilvl="8" w:tplc="0419001B" w:tentative="1">
+      <w:start w:val="1"/>
+      <w:numFmt w:val="lowerRoman"/>
+      <w:lvlText w:val="%9."/>
+      <w:lvlJc w:val="right"/>
+      <w:pPr>
+        <w:ind w:left="6480" w:hanging="180"/>
+      </w:pPr>
+    </w:lvl>
+  </w:abstractNum>
+  <w:abstractNum w:abstractNumId="15" w15:restartNumberingAfterBreak="0">
     <w:nsid w:val="54AE5E3F"/>
     <w:multiLevelType w:val="hybridMultilevel"/>
     <w:tmpl w:val="E7AEAC68"/>
@@ -3029,32 +5152,169 @@
       </w:rPr>
     </w:lvl>
   </w:abstractNum>
+  <w:abstractNum w:abstractNumId="16" w15:restartNumberingAfterBreak="0">
+    <w:nsid w:val="65570FF2"/>
+    <w:multiLevelType w:val="hybridMultilevel"/>
+    <w:tmpl w:val="C15ECAF0"/>
+    <w:lvl w:ilvl="0" w:tplc="F5A6989A">
+      <w:start w:val="1"/>
+      <w:numFmt w:val="bullet"/>
+      <w:lvlText w:val="-"/>
+      <w:lvlJc w:val="left"/>
+      <w:pPr>
+        <w:ind w:left="1571" w:hanging="360"/>
+      </w:pPr>
+      <w:rPr>
+        <w:rFonts w:ascii="Symbol" w:hAnsi="Symbol" w:hint="default"/>
+      </w:rPr>
+    </w:lvl>
+    <w:lvl w:ilvl="1" w:tplc="04190003" w:tentative="1">
+      <w:start w:val="1"/>
+      <w:numFmt w:val="bullet"/>
+      <w:lvlText w:val="o"/>
+      <w:lvlJc w:val="left"/>
+      <w:pPr>
+        <w:ind w:left="2291" w:hanging="360"/>
+      </w:pPr>
+      <w:rPr>
+        <w:rFonts w:ascii="Courier New" w:hAnsi="Courier New" w:cs="Courier New" w:hint="default"/>
+      </w:rPr>
+    </w:lvl>
+    <w:lvl w:ilvl="2" w:tplc="04190005" w:tentative="1">
+      <w:start w:val="1"/>
+      <w:numFmt w:val="bullet"/>
+      <w:lvlText w:val=""/>
+      <w:lvlJc w:val="left"/>
+      <w:pPr>
+        <w:ind w:left="3011" w:hanging="360"/>
+      </w:pPr>
+      <w:rPr>
+        <w:rFonts w:ascii="Wingdings" w:hAnsi="Wingdings" w:hint="default"/>
+      </w:rPr>
+    </w:lvl>
+    <w:lvl w:ilvl="3" w:tplc="04190001" w:tentative="1">
+      <w:start w:val="1"/>
+      <w:numFmt w:val="bullet"/>
+      <w:lvlText w:val=""/>
+      <w:lvlJc w:val="left"/>
+      <w:pPr>
+        <w:ind w:left="3731" w:hanging="360"/>
+      </w:pPr>
+      <w:rPr>
+        <w:rFonts w:ascii="Symbol" w:hAnsi="Symbol" w:hint="default"/>
+      </w:rPr>
+    </w:lvl>
+    <w:lvl w:ilvl="4" w:tplc="04190003" w:tentative="1">
+      <w:start w:val="1"/>
+      <w:numFmt w:val="bullet"/>
+      <w:lvlText w:val="o"/>
+      <w:lvlJc w:val="left"/>
+      <w:pPr>
+        <w:ind w:left="4451" w:hanging="360"/>
+      </w:pPr>
+      <w:rPr>
+        <w:rFonts w:ascii="Courier New" w:hAnsi="Courier New" w:cs="Courier New" w:hint="default"/>
+      </w:rPr>
+    </w:lvl>
+    <w:lvl w:ilvl="5" w:tplc="04190005" w:tentative="1">
+      <w:start w:val="1"/>
+      <w:numFmt w:val="bullet"/>
+      <w:lvlText w:val=""/>
+      <w:lvlJc w:val="left"/>
+      <w:pPr>
+        <w:ind w:left="5171" w:hanging="360"/>
+      </w:pPr>
+      <w:rPr>
+        <w:rFonts w:ascii="Wingdings" w:hAnsi="Wingdings" w:hint="default"/>
+      </w:rPr>
+    </w:lvl>
+    <w:lvl w:ilvl="6" w:tplc="04190001" w:tentative="1">
+      <w:start w:val="1"/>
+      <w:numFmt w:val="bullet"/>
+      <w:lvlText w:val=""/>
+      <w:lvlJc w:val="left"/>
+      <w:pPr>
+        <w:ind w:left="5891" w:hanging="360"/>
+      </w:pPr>
+      <w:rPr>
+        <w:rFonts w:ascii="Symbol" w:hAnsi="Symbol" w:hint="default"/>
+      </w:rPr>
+    </w:lvl>
+    <w:lvl w:ilvl="7" w:tplc="04190003" w:tentative="1">
+      <w:start w:val="1"/>
+      <w:numFmt w:val="bullet"/>
+      <w:lvlText w:val="o"/>
+      <w:lvlJc w:val="left"/>
+      <w:pPr>
+        <w:ind w:left="6611" w:hanging="360"/>
+      </w:pPr>
+      <w:rPr>
+        <w:rFonts w:ascii="Courier New" w:hAnsi="Courier New" w:cs="Courier New" w:hint="default"/>
+      </w:rPr>
+    </w:lvl>
+    <w:lvl w:ilvl="8" w:tplc="04190005" w:tentative="1">
+      <w:start w:val="1"/>
+      <w:numFmt w:val="bullet"/>
+      <w:lvlText w:val=""/>
+      <w:lvlJc w:val="left"/>
+      <w:pPr>
+        <w:ind w:left="7331" w:hanging="360"/>
+      </w:pPr>
+      <w:rPr>
+        <w:rFonts w:ascii="Wingdings" w:hAnsi="Wingdings" w:hint="default"/>
+      </w:rPr>
+    </w:lvl>
+  </w:abstractNum>
   <w:num w:numId="1">
-    <w:abstractNumId w:val="5"/>
+    <w:abstractNumId w:val="11"/>
   </w:num>
   <w:num w:numId="2">
-    <w:abstractNumId w:val="6"/>
+    <w:abstractNumId w:val="12"/>
   </w:num>
   <w:num w:numId="3">
     <w:abstractNumId w:val="0"/>
   </w:num>
   <w:num w:numId="4">
+    <w:abstractNumId w:val="15"/>
+  </w:num>
+  <w:num w:numId="5">
     <w:abstractNumId w:val="8"/>
   </w:num>
-  <w:num w:numId="5">
+  <w:num w:numId="6">
+    <w:abstractNumId w:val="2"/>
+  </w:num>
+  <w:num w:numId="7">
+    <w:abstractNumId w:val="10"/>
+  </w:num>
+  <w:num w:numId="8">
+    <w:abstractNumId w:val="13"/>
+  </w:num>
+  <w:num w:numId="9">
     <w:abstractNumId w:val="3"/>
   </w:num>
-  <w:num w:numId="6">
+  <w:num w:numId="10">
+    <w:abstractNumId w:val="5"/>
+  </w:num>
+  <w:num w:numId="11">
+    <w:abstractNumId w:val="16"/>
+  </w:num>
+  <w:num w:numId="12">
+    <w:abstractNumId w:val="9"/>
+  </w:num>
+  <w:num w:numId="13">
     <w:abstractNumId w:val="1"/>
   </w:num>
-  <w:num w:numId="7">
+  <w:num w:numId="14">
+    <w:abstractNumId w:val="14"/>
+  </w:num>
+  <w:num w:numId="15">
     <w:abstractNumId w:val="4"/>
   </w:num>
-  <w:num w:numId="8">
+  <w:num w:numId="16">
+    <w:abstractNumId w:val="6"/>
+  </w:num>
+  <w:num w:numId="17">
     <w:abstractNumId w:val="7"/>
-  </w:num>
-  <w:num w:numId="9">
-    <w:abstractNumId w:val="2"/>
   </w:num>
 </w:numbering>
 </file>
@@ -3452,17 +5712,17 @@
   <w:style w:type="paragraph" w:default="1" w:styleId="a1">
     <w:name w:val="Normal"/>
     <w:qFormat/>
-    <w:rsid w:val="00D370E8"/>
+    <w:rsid w:val="00345326"/>
     <w:rPr>
       <w:rFonts w:ascii="Times New Roman" w:hAnsi="Times New Roman"/>
-      <w:sz w:val="24"/>
+      <w:sz w:val="28"/>
     </w:rPr>
   </w:style>
-  <w:style w:type="paragraph" w:styleId="1">
+  <w:style w:type="paragraph" w:styleId="10">
     <w:name w:val="heading 1"/>
     <w:basedOn w:val="a1"/>
     <w:next w:val="a1"/>
-    <w:link w:val="10"/>
+    <w:link w:val="12"/>
     <w:uiPriority w:val="9"/>
     <w:qFormat/>
     <w:rsid w:val="00D370E8"/>
@@ -3480,13 +5740,12 @@
       <w:rFonts w:eastAsiaTheme="minorEastAsia" w:cstheme="majorBidi"/>
       <w:b/>
       <w:color w:val="000000" w:themeColor="text1"/>
-      <w:sz w:val="28"/>
       <w:szCs w:val="32"/>
     </w:rPr>
   </w:style>
   <w:style w:type="paragraph" w:styleId="2">
     <w:name w:val="heading 2"/>
-    <w:basedOn w:val="1"/>
+    <w:basedOn w:val="10"/>
     <w:next w:val="a1"/>
     <w:link w:val="20"/>
     <w:uiPriority w:val="9"/>
@@ -3528,10 +5787,10 @@
     <w:semiHidden/>
     <w:unhideWhenUsed/>
   </w:style>
-  <w:style w:type="character" w:customStyle="1" w:styleId="10">
+  <w:style w:type="character" w:customStyle="1" w:styleId="12">
     <w:name w:val="Заголовок 1 Знак"/>
     <w:basedOn w:val="a2"/>
-    <w:link w:val="1"/>
+    <w:link w:val="10"/>
     <w:uiPriority w:val="9"/>
     <w:rsid w:val="00D370E8"/>
     <w:rPr>
@@ -3580,7 +5839,6 @@
     </w:pPr>
     <w:rPr>
       <w:rFonts w:cs="Times New Roman"/>
-      <w:sz w:val="28"/>
       <w:szCs w:val="28"/>
     </w:rPr>
   </w:style>
@@ -3605,7 +5863,6 @@
     </w:pPr>
     <w:rPr>
       <w:rFonts w:eastAsia="Times New Roman" w:cs="Times New Roman"/>
-      <w:sz w:val="28"/>
       <w:szCs w:val="20"/>
       <w:lang w:eastAsia="ru-RU"/>
     </w:rPr>
@@ -3669,7 +5926,7 @@
       <w:lang w:eastAsia="ru-RU"/>
     </w:rPr>
   </w:style>
-  <w:style w:type="paragraph" w:styleId="11">
+  <w:style w:type="paragraph" w:styleId="13">
     <w:name w:val="toc 1"/>
     <w:basedOn w:val="a1"/>
     <w:next w:val="a1"/>
@@ -3680,9 +5937,6 @@
     <w:pPr>
       <w:spacing w:after="100"/>
     </w:pPr>
-    <w:rPr>
-      <w:sz w:val="28"/>
-    </w:rPr>
   </w:style>
   <w:style w:type="paragraph" w:styleId="23">
     <w:name w:val="toc 2"/>
@@ -3724,7 +5978,7 @@
   </w:style>
   <w:style w:type="paragraph" w:customStyle="1" w:styleId="a9">
     <w:name w:val="Заголовок без нумерации"/>
-    <w:basedOn w:val="1"/>
+    <w:basedOn w:val="10"/>
     <w:qFormat/>
     <w:rsid w:val="00D370E8"/>
     <w:pPr>
@@ -3763,7 +6017,6 @@
     </w:pPr>
     <w:rPr>
       <w:rFonts w:eastAsia="Calibri" w:cs="Arial"/>
-      <w:sz w:val="28"/>
       <w:szCs w:val="20"/>
       <w:lang w:eastAsia="ru-RU"/>
     </w:rPr>
@@ -3805,6 +6058,116 @@
     <w:rPr>
       <w:i/>
       <w:iCs/>
+    </w:rPr>
+  </w:style>
+  <w:style w:type="paragraph" w:customStyle="1" w:styleId="1">
+    <w:name w:val="1.Заголовок"/>
+    <w:basedOn w:val="ae"/>
+    <w:link w:val="14"/>
+    <w:qFormat/>
+    <w:rsid w:val="009B006B"/>
+    <w:pPr>
+      <w:numPr>
+        <w:numId w:val="13"/>
+      </w:numPr>
+      <w:overflowPunct w:val="0"/>
+      <w:spacing w:after="140" w:line="288" w:lineRule="auto"/>
+    </w:pPr>
+    <w:rPr>
+      <w:rFonts w:eastAsia="Noto Sans CJK SC Regular" w:cs="Times New Roman"/>
+      <w:b/>
+      <w:kern w:val="2"/>
+      <w:sz w:val="36"/>
+      <w:szCs w:val="36"/>
+      <w:lang w:eastAsia="zh-CN" w:bidi="hi-IN"/>
+    </w:rPr>
+  </w:style>
+  <w:style w:type="paragraph" w:customStyle="1" w:styleId="11">
+    <w:name w:val="1.1.Подзаголовок"/>
+    <w:basedOn w:val="ae"/>
+    <w:qFormat/>
+    <w:rsid w:val="009B006B"/>
+    <w:pPr>
+      <w:numPr>
+        <w:ilvl w:val="1"/>
+        <w:numId w:val="13"/>
+      </w:numPr>
+      <w:tabs>
+        <w:tab w:val="num" w:pos="360"/>
+      </w:tabs>
+      <w:overflowPunct w:val="0"/>
+      <w:spacing w:after="140" w:line="288" w:lineRule="auto"/>
+      <w:ind w:left="0" w:firstLine="0"/>
+    </w:pPr>
+    <w:rPr>
+      <w:rFonts w:eastAsia="Noto Sans CJK SC Regular" w:cs="Times New Roman"/>
+      <w:b/>
+      <w:kern w:val="2"/>
+      <w:sz w:val="32"/>
+      <w:szCs w:val="32"/>
+      <w:lang w:eastAsia="zh-CN" w:bidi="hi-IN"/>
+    </w:rPr>
+  </w:style>
+  <w:style w:type="character" w:customStyle="1" w:styleId="14">
+    <w:name w:val="1.Заголовок Знак"/>
+    <w:basedOn w:val="af"/>
+    <w:link w:val="1"/>
+    <w:rsid w:val="009B006B"/>
+    <w:rPr>
+      <w:rFonts w:ascii="Times New Roman" w:eastAsia="Noto Sans CJK SC Regular" w:hAnsi="Times New Roman" w:cs="Times New Roman"/>
+      <w:b/>
+      <w:kern w:val="2"/>
+      <w:sz w:val="36"/>
+      <w:szCs w:val="36"/>
+      <w:lang w:eastAsia="zh-CN" w:bidi="hi-IN"/>
+    </w:rPr>
+  </w:style>
+  <w:style w:type="paragraph" w:customStyle="1" w:styleId="111">
+    <w:name w:val="1.1.1.Уровень"/>
+    <w:basedOn w:val="ae"/>
+    <w:qFormat/>
+    <w:rsid w:val="009B006B"/>
+    <w:pPr>
+      <w:numPr>
+        <w:ilvl w:val="2"/>
+        <w:numId w:val="13"/>
+      </w:numPr>
+      <w:tabs>
+        <w:tab w:val="num" w:pos="360"/>
+      </w:tabs>
+      <w:overflowPunct w:val="0"/>
+      <w:spacing w:after="140" w:line="288" w:lineRule="auto"/>
+      <w:ind w:left="0" w:firstLine="0"/>
+    </w:pPr>
+    <w:rPr>
+      <w:rFonts w:eastAsia="Noto Sans CJK SC Regular" w:cs="Times New Roman"/>
+      <w:kern w:val="2"/>
+      <w:szCs w:val="28"/>
+      <w:lang w:eastAsia="zh-CN" w:bidi="hi-IN"/>
+    </w:rPr>
+  </w:style>
+  <w:style w:type="paragraph" w:styleId="ae">
+    <w:name w:val="Body Text"/>
+    <w:basedOn w:val="a1"/>
+    <w:link w:val="af"/>
+    <w:uiPriority w:val="99"/>
+    <w:semiHidden/>
+    <w:unhideWhenUsed/>
+    <w:rsid w:val="009B006B"/>
+    <w:pPr>
+      <w:spacing w:after="120"/>
+    </w:pPr>
+  </w:style>
+  <w:style w:type="character" w:customStyle="1" w:styleId="af">
+    <w:name w:val="Основной текст Знак"/>
+    <w:basedOn w:val="a2"/>
+    <w:link w:val="ae"/>
+    <w:uiPriority w:val="99"/>
+    <w:semiHidden/>
+    <w:rsid w:val="009B006B"/>
+    <w:rPr>
+      <w:rFonts w:ascii="Times New Roman" w:hAnsi="Times New Roman"/>
+      <w:sz w:val="28"/>
     </w:rPr>
   </w:style>
 </w:styles>

</xml_diff>